<commit_message>
Update Proyecto Integrador 2 - Anteproyecto.docx
</commit_message>
<xml_diff>
--- a/Proyecto Integrador 2 - Anteproyecto.docx
+++ b/Proyecto Integrador 2 - Anteproyecto.docx
@@ -450,15 +450,7 @@
         <w:t>Como introducción, describiremos</w:t>
       </w:r>
       <w:r>
-        <w:t xml:space="preserve"> </w:t>
-      </w:r>
-      <w:proofErr w:type="spellStart"/>
-      <w:r>
-        <w:t>como</w:t>
-      </w:r>
-      <w:proofErr w:type="spellEnd"/>
-      <w:r>
-        <w:t xml:space="preserve"> surgió la idea principal que </w:t>
+        <w:t xml:space="preserve"> como surgió la idea principal que </w:t>
       </w:r>
       <w:r>
         <w:t>dio lugar al proyecto que se llevará a cabo.</w:t>
@@ -713,21 +705,12 @@
         <w:t>Los autos son un medio de transporte fundamental para muchas personas que viven lejos de un lugar con una alta población, principalmente debido a que muchos de los</w:t>
       </w:r>
       <w:commentRangeStart w:id="0"/>
-      <w:proofErr w:type="gramStart"/>
       <w:r>
         <w:rPr>
           <w:color w:val="FF0000"/>
           <w:szCs w:val="26"/>
         </w:rPr>
-        <w:t xml:space="preserve"> ….</w:t>
-      </w:r>
-      <w:proofErr w:type="gramEnd"/>
-      <w:r>
-        <w:rPr>
-          <w:color w:val="FF0000"/>
-          <w:szCs w:val="26"/>
-        </w:rPr>
-        <w:t xml:space="preserve">. </w:t>
+        <w:t xml:space="preserve"> ….. </w:t>
       </w:r>
       <w:commentRangeEnd w:id="0"/>
       <w:r>
@@ -743,35 +726,7 @@
         <w:rPr>
           <w:szCs w:val="26"/>
         </w:rPr>
-        <w:t xml:space="preserve">por </w:t>
-      </w:r>
-      <w:proofErr w:type="gramStart"/>
-      <w:r>
-        <w:rPr>
-          <w:szCs w:val="26"/>
-        </w:rPr>
-        <w:t>ejemplo</w:t>
-      </w:r>
-      <w:proofErr w:type="gramEnd"/>
-      <w:r>
-        <w:rPr>
-          <w:szCs w:val="26"/>
-        </w:rPr>
-        <w:t xml:space="preserve"> shoppings, cines y lugares de trabajo se encuentran ahí, el proceso de buscar lugar para estacionar es incierto y puede significar una demora de cinco minutos o </w:t>
-      </w:r>
-      <w:proofErr w:type="spellStart"/>
-      <w:r>
-        <w:rPr>
-          <w:szCs w:val="26"/>
-        </w:rPr>
-        <w:t>mas</w:t>
-      </w:r>
-      <w:proofErr w:type="spellEnd"/>
-      <w:r>
-        <w:rPr>
-          <w:szCs w:val="26"/>
-        </w:rPr>
-        <w:t xml:space="preserve"> de veinte.</w:t>
+        <w:t>por ejemplo shoppings, cines y lugares de trabajo se encuentran ahí, el proceso de buscar lugar para estacionar es incierto y puede significar una demora de cinco minutos o mas de veinte.</w:t>
       </w:r>
     </w:p>
     <w:p>
@@ -787,35 +742,7 @@
         <w:rPr>
           <w:szCs w:val="26"/>
         </w:rPr>
-        <w:t xml:space="preserve">En especial hoy en día, los estacionamientos en el espacio de trabajo se han vuelto muy dinámicos, en particular si existe una modalidad libre entre trabajar remoto o ir al lugar de trabajo. Sin adherirse a una modalidad fija los estacionamientos tradicionales tienen dos posibilidades: una es no tener lugares </w:t>
-      </w:r>
-      <w:proofErr w:type="gramStart"/>
-      <w:r>
-        <w:rPr>
-          <w:szCs w:val="26"/>
-        </w:rPr>
-        <w:t>reservados</w:t>
-      </w:r>
-      <w:proofErr w:type="gramEnd"/>
-      <w:r>
-        <w:rPr>
-          <w:szCs w:val="26"/>
-        </w:rPr>
-        <w:t xml:space="preserve"> pero esto solo mantiene la incertidumbre del tiempo que puede llevar conseguir lugar en el estacionamiento. La otra opción es mantener un lugar fijo para cada </w:t>
-      </w:r>
-      <w:proofErr w:type="gramStart"/>
-      <w:r>
-        <w:rPr>
-          <w:szCs w:val="26"/>
-        </w:rPr>
-        <w:t>empleado</w:t>
-      </w:r>
-      <w:proofErr w:type="gramEnd"/>
-      <w:r>
-        <w:rPr>
-          <w:szCs w:val="26"/>
-        </w:rPr>
-        <w:t xml:space="preserve"> pero esta solución es ineficiente por dos factores, si muchas personas trabajan de manera remota van a existir muchos lugares en el estacionamiento libres pero que de igual forma no se pueden utilizar, sin embargo, el peor aspecto de esta solución es que la cantidad de lugar disponible tiene que ser muy alta y puede significar un problema si la empresa tiene un aumento en la cantidad de empleados.</w:t>
+        <w:t>En especial hoy en día, los estacionamientos en el espacio de trabajo se han vuelto muy dinámicos, en particular si existe una modalidad libre entre trabajar remoto o ir al lugar de trabajo. Sin adherirse a una modalidad fija los estacionamientos tradicionales tienen dos posibilidades: una es no tener lugares reservados pero esto solo mantiene la incertidumbre del tiempo que puede llevar conseguir lugar en el estacionamiento. La otra opción es mantener un lugar fijo para cada empleado pero esta solución es ineficiente por dos factores, si muchas personas trabajan de manera remota van a existir muchos lugares en el estacionamiento libres pero que de igual forma no se pueden utilizar, sin embargo, el peor aspecto de esta solución es que la cantidad de lugar disponible tiene que ser muy alta y puede significar un problema si la empresa tiene un aumento en la cantidad de empleados.</w:t>
       </w:r>
     </w:p>
     <w:p>
@@ -845,21 +772,7 @@
         <w:rPr>
           <w:szCs w:val="26"/>
         </w:rPr>
-        <w:t xml:space="preserve">A pesar que los vehículos han cambiado con el paso del tiempo, por ejemplo con integración de determinados sistemas operativos </w:t>
-      </w:r>
-      <w:proofErr w:type="gramStart"/>
-      <w:r>
-        <w:rPr>
-          <w:szCs w:val="26"/>
-        </w:rPr>
-        <w:t>y  capacidades</w:t>
-      </w:r>
-      <w:proofErr w:type="gramEnd"/>
-      <w:r>
-        <w:rPr>
-          <w:szCs w:val="26"/>
-        </w:rPr>
-        <w:t xml:space="preserve"> “Smart”, los estacionamientos no lo han hecho, algunas de las soluciones que propondremos a continuación se integrarían idealmente de manera fluida en estos autos que ya tienen las herramientas necesarias, sin necesidad de utilizar un celular o ningún otro dispositivo.</w:t>
+        <w:t>A pesar que los vehículos han cambiado con el paso del tiempo, por ejemplo con integración de determinados sistemas operativos y  capacidades “Smart”, los estacionamientos no lo han hecho, algunas de las soluciones que propondremos a continuación se integrarían idealmente de manera fluida en estos autos que ya tienen las herramientas necesarias, sin necesidad de utilizar un celular o ningún otro dispositivo.</w:t>
       </w:r>
     </w:p>
     <w:p>
@@ -893,21 +806,7 @@
         <w:rPr>
           <w:szCs w:val="26"/>
         </w:rPr>
-        <w:t xml:space="preserve">Nuestro equipo propone </w:t>
-      </w:r>
-      <w:proofErr w:type="gramStart"/>
-      <w:r>
-        <w:rPr>
-          <w:szCs w:val="26"/>
-        </w:rPr>
-        <w:t>proporcionarle</w:t>
-      </w:r>
-      <w:proofErr w:type="gramEnd"/>
-      <w:r>
-        <w:rPr>
-          <w:szCs w:val="26"/>
-        </w:rPr>
-        <w:t xml:space="preserve"> inteligencia a los estacionamientos, </w:t>
+        <w:t xml:space="preserve">Nuestro equipo propone proporcionarle inteligencia a los estacionamientos, </w:t>
       </w:r>
       <w:r>
         <w:rPr>
@@ -1076,63 +975,7 @@
         <w:rPr>
           <w:szCs w:val="26"/>
         </w:rPr>
-        <w:t xml:space="preserve">Establecer un reconocimiento de </w:t>
-      </w:r>
-      <w:proofErr w:type="spellStart"/>
-      <w:r>
-        <w:rPr>
-          <w:szCs w:val="26"/>
-        </w:rPr>
-        <w:t>matricula</w:t>
-      </w:r>
-      <w:proofErr w:type="spellEnd"/>
-      <w:r>
-        <w:rPr>
-          <w:szCs w:val="26"/>
-        </w:rPr>
-        <w:t xml:space="preserve"> a partir de una imagen utilizando un OCR (</w:t>
-      </w:r>
-      <w:proofErr w:type="spellStart"/>
-      <w:r>
-        <w:rPr>
-          <w:szCs w:val="26"/>
-        </w:rPr>
-        <w:t>Optical</w:t>
-      </w:r>
-      <w:proofErr w:type="spellEnd"/>
-      <w:r>
-        <w:rPr>
-          <w:szCs w:val="26"/>
-        </w:rPr>
-        <w:t xml:space="preserve"> </w:t>
-      </w:r>
-      <w:proofErr w:type="spellStart"/>
-      <w:r>
-        <w:rPr>
-          <w:szCs w:val="26"/>
-        </w:rPr>
-        <w:t>Recognition</w:t>
-      </w:r>
-      <w:proofErr w:type="spellEnd"/>
-      <w:r>
-        <w:rPr>
-          <w:szCs w:val="26"/>
-        </w:rPr>
-        <w:t xml:space="preserve"> </w:t>
-      </w:r>
-      <w:proofErr w:type="spellStart"/>
-      <w:r>
-        <w:rPr>
-          <w:szCs w:val="26"/>
-        </w:rPr>
-        <w:t>System</w:t>
-      </w:r>
-      <w:proofErr w:type="spellEnd"/>
-      <w:r>
-        <w:rPr>
-          <w:szCs w:val="26"/>
-        </w:rPr>
-        <w:t>).</w:t>
+        <w:t>Establecer un reconocimiento de matricula a partir de una imagen utilizando un OCR (Optical Recognition System).</w:t>
       </w:r>
     </w:p>
     <w:p>
@@ -1150,55 +993,13 @@
         <w:rPr>
           <w:szCs w:val="26"/>
         </w:rPr>
-        <w:t>Detectar la posición del auto adentro del estacionamiento para lograr guiarlo hasta su lugar utilizando IPS (</w:t>
-      </w:r>
-      <w:proofErr w:type="spellStart"/>
-      <w:r>
-        <w:rPr>
-          <w:szCs w:val="26"/>
-        </w:rPr>
-        <w:t>Indoor</w:t>
-      </w:r>
-      <w:proofErr w:type="spellEnd"/>
-      <w:r>
-        <w:rPr>
-          <w:szCs w:val="26"/>
-        </w:rPr>
-        <w:t xml:space="preserve"> </w:t>
-      </w:r>
-      <w:proofErr w:type="spellStart"/>
-      <w:r>
-        <w:rPr>
-          <w:szCs w:val="26"/>
-        </w:rPr>
-        <w:t>Positio</w:t>
-      </w:r>
-      <w:r>
-        <w:rPr>
-          <w:szCs w:val="26"/>
-        </w:rPr>
-        <w:t>ning</w:t>
-      </w:r>
-      <w:proofErr w:type="spellEnd"/>
-      <w:r>
-        <w:rPr>
-          <w:szCs w:val="26"/>
-        </w:rPr>
-        <w:t xml:space="preserve"> </w:t>
-      </w:r>
-      <w:proofErr w:type="spellStart"/>
-      <w:r>
-        <w:rPr>
-          <w:szCs w:val="26"/>
-        </w:rPr>
-        <w:t>System</w:t>
-      </w:r>
-      <w:proofErr w:type="spellEnd"/>
-      <w:r>
-        <w:rPr>
-          <w:szCs w:val="26"/>
-        </w:rPr>
-        <w:t>).</w:t>
+        <w:t>Detectar la posición del auto adentro del estacionamiento para lograr guiarlo hasta su lugar utilizando IPS (Indoor Positio</w:t>
+      </w:r>
+      <w:r>
+        <w:rPr>
+          <w:szCs w:val="26"/>
+        </w:rPr>
+        <w:t>ning System).</w:t>
       </w:r>
     </w:p>
     <w:p>
@@ -1246,21 +1047,7 @@
         <w:rPr>
           <w:szCs w:val="26"/>
         </w:rPr>
-        <w:t xml:space="preserve"> seleccionar un lugar </w:t>
-      </w:r>
-      <w:proofErr w:type="gramStart"/>
-      <w:r>
-        <w:rPr>
-          <w:szCs w:val="26"/>
-        </w:rPr>
-        <w:t>específico</w:t>
-      </w:r>
-      <w:proofErr w:type="gramEnd"/>
-      <w:r>
-        <w:rPr>
-          <w:szCs w:val="26"/>
-        </w:rPr>
-        <w:t xml:space="preserve"> así como fecha, hora y </w:t>
+        <w:t xml:space="preserve"> seleccionar un lugar específico así como fecha, hora y </w:t>
       </w:r>
       <w:r>
         <w:rPr>
@@ -1417,7 +1204,6 @@
         <w:t xml:space="preserve"> REST </w:t>
       </w:r>
       <w:commentRangeStart w:id="1"/>
-      <w:proofErr w:type="spellStart"/>
       <w:r>
         <w:rPr>
           <w:szCs w:val="26"/>
@@ -1425,7 +1211,6 @@
         <w:t>APIs</w:t>
       </w:r>
       <w:commentRangeEnd w:id="1"/>
-      <w:proofErr w:type="spellEnd"/>
       <w:r>
         <w:rPr>
           <w:rStyle w:val="Refdecomentario"/>
@@ -1483,21 +1268,7 @@
         <w:rPr>
           <w:szCs w:val="26"/>
         </w:rPr>
-        <w:t xml:space="preserve">A </w:t>
-      </w:r>
-      <w:proofErr w:type="gramStart"/>
-      <w:r>
-        <w:rPr>
-          <w:szCs w:val="26"/>
-        </w:rPr>
-        <w:t>continuación</w:t>
-      </w:r>
-      <w:proofErr w:type="gramEnd"/>
-      <w:r>
-        <w:rPr>
-          <w:szCs w:val="26"/>
-        </w:rPr>
-        <w:t xml:space="preserve"> explicaremos determinados casos de uso</w:t>
+        <w:t>A continuación explicaremos determinados casos de uso</w:t>
       </w:r>
       <w:r>
         <w:rPr>
@@ -1547,21 +1318,7 @@
         <w:rPr>
           <w:szCs w:val="26"/>
         </w:rPr>
-        <w:t xml:space="preserve">se detecta con un sensor su presencia y se toma una captura utilizando una cámara, esa foto es enviada a un servidor que utilizando OCR descifra la matrícula del auto, el usuario registrado con esa matrícula es notificado por una web </w:t>
-      </w:r>
-      <w:proofErr w:type="gramStart"/>
-      <w:r>
-        <w:rPr>
-          <w:szCs w:val="26"/>
-        </w:rPr>
-        <w:t>app</w:t>
-      </w:r>
-      <w:proofErr w:type="gramEnd"/>
-      <w:r>
-        <w:rPr>
-          <w:szCs w:val="26"/>
-        </w:rPr>
-        <w:t xml:space="preserve"> o </w:t>
+        <w:t xml:space="preserve">se detecta con un sensor su presencia y se toma una captura utilizando una cámara, esa foto es enviada a un servidor que utilizando OCR descifra la matrícula del auto, el usuario registrado con esa matrícula es notificado por una web app o </w:t>
       </w:r>
       <w:r>
         <w:rPr>
@@ -1619,21 +1376,7 @@
         <w:rPr>
           <w:szCs w:val="26"/>
         </w:rPr>
-        <w:t xml:space="preserve">abre la barrera del portón principal y se muestra en un </w:t>
-      </w:r>
-      <w:proofErr w:type="spellStart"/>
-      <w:r>
-        <w:rPr>
-          <w:szCs w:val="26"/>
-        </w:rPr>
-        <w:t>display</w:t>
-      </w:r>
-      <w:proofErr w:type="spellEnd"/>
-      <w:r>
-        <w:rPr>
-          <w:szCs w:val="26"/>
-        </w:rPr>
-        <w:t xml:space="preserve"> el lugar que le correspond</w:t>
+        <w:t>abre la barrera del portón principal y se muestra en un display el lugar que le correspond</w:t>
       </w:r>
       <w:r>
         <w:rPr>
@@ -1677,36 +1420,14 @@
         <w:rPr>
           <w:szCs w:val="26"/>
         </w:rPr>
-        <w:t xml:space="preserve">Reservar un lugar en el estacionamiento – Una vez que el usuario se </w:t>
-      </w:r>
-      <w:proofErr w:type="spellStart"/>
-      <w:r>
-        <w:rPr>
-          <w:szCs w:val="26"/>
-        </w:rPr>
-        <w:t>logea</w:t>
-      </w:r>
-      <w:proofErr w:type="spellEnd"/>
-      <w:r>
-        <w:rPr>
-          <w:szCs w:val="26"/>
-        </w:rPr>
-        <w:t xml:space="preserve"> debe </w:t>
-      </w:r>
-      <w:r>
-        <w:rPr>
-          <w:szCs w:val="26"/>
-        </w:rPr>
-        <w:t xml:space="preserve">entrar en la sección de reserva donde podrá ver un diagrama con los lugares del estacionamiento y podrá seleccionar un </w:t>
-      </w:r>
-      <w:proofErr w:type="gramStart"/>
-      <w:r>
-        <w:rPr>
-          <w:szCs w:val="26"/>
-        </w:rPr>
-        <w:t>lugar</w:t>
-      </w:r>
-      <w:proofErr w:type="gramEnd"/>
+        <w:t xml:space="preserve">Reservar un lugar en el estacionamiento – Una vez que el usuario se logea debe </w:t>
+      </w:r>
+      <w:r>
+        <w:rPr>
+          <w:szCs w:val="26"/>
+        </w:rPr>
+        <w:t>entrar en la sección de reserva donde podrá ver un diagrama con los lugares del estacionamiento y podrá seleccionar un lugar</w:t>
+      </w:r>
       <w:r>
         <w:rPr>
           <w:szCs w:val="26"/>
@@ -1765,21 +1486,7 @@
         <w:rPr>
           <w:szCs w:val="26"/>
         </w:rPr>
-        <w:t xml:space="preserve">la web </w:t>
-      </w:r>
-      <w:proofErr w:type="gramStart"/>
-      <w:r>
-        <w:rPr>
-          <w:szCs w:val="26"/>
-        </w:rPr>
-        <w:t>app</w:t>
-      </w:r>
-      <w:proofErr w:type="gramEnd"/>
-      <w:r>
-        <w:rPr>
-          <w:szCs w:val="26"/>
-        </w:rPr>
-        <w:t>.</w:t>
+        <w:t>la web app.</w:t>
       </w:r>
     </w:p>
     <w:p>
@@ -1833,19 +1540,11 @@
           <w:szCs w:val="26"/>
         </w:rPr>
       </w:pPr>
-      <w:proofErr w:type="gramStart"/>
-      <w:r>
-        <w:rPr>
-          <w:szCs w:val="26"/>
-        </w:rPr>
-        <w:t>Ser  guiado</w:t>
-      </w:r>
-      <w:proofErr w:type="gramEnd"/>
-      <w:r>
-        <w:rPr>
-          <w:szCs w:val="26"/>
-        </w:rPr>
-        <w:t xml:space="preserve"> hacia su lugar con un camino de luces.</w:t>
+      <w:r>
+        <w:rPr>
+          <w:szCs w:val="26"/>
+        </w:rPr>
+        <w:t>Ser  guiado hacia su lugar con un camino de luces.</w:t>
       </w:r>
     </w:p>
     <w:p>
@@ -1895,21 +1594,7 @@
         <w:rPr>
           <w:szCs w:val="26"/>
         </w:rPr>
-        <w:t xml:space="preserve">características se </w:t>
-      </w:r>
-      <w:proofErr w:type="gramStart"/>
-      <w:r>
-        <w:rPr>
-          <w:szCs w:val="26"/>
-        </w:rPr>
-        <w:t>necesitaran</w:t>
-      </w:r>
-      <w:proofErr w:type="gramEnd"/>
-      <w:r>
-        <w:rPr>
-          <w:szCs w:val="26"/>
-        </w:rPr>
-        <w:t xml:space="preserve"> </w:t>
+        <w:t xml:space="preserve">características se necesitaran </w:t>
       </w:r>
       <w:r>
         <w:rPr>
@@ -2098,21 +1783,7 @@
         <w:rPr>
           <w:szCs w:val="26"/>
         </w:rPr>
-        <w:t xml:space="preserve">para cada posición si </w:t>
-      </w:r>
-      <w:proofErr w:type="spellStart"/>
-      <w:r>
-        <w:rPr>
-          <w:szCs w:val="26"/>
-        </w:rPr>
-        <w:t>esta</w:t>
-      </w:r>
-      <w:proofErr w:type="spellEnd"/>
-      <w:r>
-        <w:rPr>
-          <w:szCs w:val="26"/>
-        </w:rPr>
-        <w:t xml:space="preserve"> ocupado o disponible.</w:t>
+        <w:t>para cada posición si esta ocupado o disponible.</w:t>
       </w:r>
     </w:p>
     <w:p>
@@ -2134,21 +1805,7 @@
         <w:rPr>
           <w:szCs w:val="26"/>
         </w:rPr>
-        <w:t xml:space="preserve"> se </w:t>
-      </w:r>
-      <w:proofErr w:type="gramStart"/>
-      <w:r>
-        <w:rPr>
-          <w:szCs w:val="26"/>
-        </w:rPr>
-        <w:t>detallaran</w:t>
-      </w:r>
-      <w:proofErr w:type="gramEnd"/>
-      <w:r>
-        <w:rPr>
-          <w:szCs w:val="26"/>
-        </w:rPr>
-        <w:t xml:space="preserve"> comparaciones entre diferentes sensores de posición y los que consideramos óptimos para utilizar en el proyecto.</w:t>
+        <w:t xml:space="preserve"> se detallaran comparaciones entre diferentes sensores de posición y los que consideramos óptimos para utilizar en el proyecto.</w:t>
       </w:r>
     </w:p>
     <w:p>
@@ -2166,23 +1823,7 @@
           <w:color w:val="FF0000"/>
           <w:szCs w:val="26"/>
         </w:rPr>
-        <w:t>(</w:t>
-      </w:r>
-      <w:proofErr w:type="gramStart"/>
-      <w:r>
-        <w:rPr>
-          <w:color w:val="FF0000"/>
-          <w:szCs w:val="26"/>
-        </w:rPr>
-        <w:t>PENSAR!!!</w:t>
-      </w:r>
-      <w:proofErr w:type="gramEnd"/>
-      <w:r>
-        <w:rPr>
-          <w:color w:val="FF0000"/>
-          <w:szCs w:val="26"/>
-        </w:rPr>
-        <w:t>) ESTO ES IMPORTANTE, COMO VAMOS A TRADUCIR CADA CABLE EN UNA SEÑAL SOLA ¿??? SE PUEDE EXPLICAR ACA</w:t>
+        <w:t>(PENSAR!!!) ESTO ES IMPORTANTE, COMO VAMOS A TRADUCIR CADA CABLE EN UNA SEÑAL SOLA ¿??? SE PUEDE EXPLICAR ACA</w:t>
       </w:r>
     </w:p>
     <w:p>
@@ -2213,7 +1854,6 @@
           <w:u w:val="single"/>
         </w:rPr>
       </w:pPr>
-      <w:proofErr w:type="spellStart"/>
       <w:r>
         <w:rPr>
           <w:sz w:val="26"/>
@@ -2223,7 +1863,6 @@
         <w:lastRenderedPageBreak/>
         <w:t>Camara</w:t>
       </w:r>
-      <w:proofErr w:type="spellEnd"/>
       <w:r>
         <w:rPr>
           <w:sz w:val="26"/>
@@ -2323,35 +1962,7 @@
         <w:rPr>
           <w:szCs w:val="26"/>
         </w:rPr>
-        <w:t xml:space="preserve">su integración </w:t>
-      </w:r>
-      <w:proofErr w:type="spellStart"/>
-      <w:r>
-        <w:rPr>
-          <w:szCs w:val="26"/>
-        </w:rPr>
-        <w:t>WiFi</w:t>
-      </w:r>
-      <w:proofErr w:type="spellEnd"/>
-      <w:r>
-        <w:rPr>
-          <w:szCs w:val="26"/>
-        </w:rPr>
-        <w:t xml:space="preserve">/Bluetooth es indispensable para lograr una solución </w:t>
-      </w:r>
-      <w:proofErr w:type="spellStart"/>
-      <w:r>
-        <w:rPr>
-          <w:szCs w:val="26"/>
-        </w:rPr>
-        <w:t>IoT</w:t>
-      </w:r>
-      <w:proofErr w:type="spellEnd"/>
-      <w:r>
-        <w:rPr>
-          <w:szCs w:val="26"/>
-        </w:rPr>
-        <w:t xml:space="preserve">. </w:t>
+        <w:t xml:space="preserve">su integración WiFi/Bluetooth es indispensable para lograr una solución IoT. </w:t>
       </w:r>
       <w:r>
         <w:rPr>
@@ -2443,21 +2054,7 @@
         <w:rPr>
           <w:szCs w:val="26"/>
         </w:rPr>
-        <w:t xml:space="preserve">la web </w:t>
-      </w:r>
-      <w:proofErr w:type="gramStart"/>
-      <w:r>
-        <w:rPr>
-          <w:szCs w:val="26"/>
-        </w:rPr>
-        <w:t>app</w:t>
-      </w:r>
-      <w:proofErr w:type="gramEnd"/>
-      <w:r>
-        <w:rPr>
-          <w:szCs w:val="26"/>
-        </w:rPr>
-        <w:t xml:space="preserve"> para permitir el pasaje o denegarlo.</w:t>
+        <w:t>la web app para permitir el pasaje o denegarlo.</w:t>
       </w:r>
     </w:p>
     <w:p>
@@ -2638,21 +2235,7 @@
         <w:rPr>
           <w:szCs w:val="26"/>
         </w:rPr>
-        <w:t xml:space="preserve">un servidor creado utilizando node.js y </w:t>
-      </w:r>
-      <w:proofErr w:type="spellStart"/>
-      <w:r>
-        <w:rPr>
-          <w:szCs w:val="26"/>
-        </w:rPr>
-        <w:t>express</w:t>
-      </w:r>
-      <w:proofErr w:type="spellEnd"/>
-      <w:r>
-        <w:rPr>
-          <w:szCs w:val="26"/>
-        </w:rPr>
-        <w:t xml:space="preserve"> que procesará la imagen con tesseract.js</w:t>
+        <w:t>un servidor creado utilizando node.js y express que procesará la imagen con tesseract.js</w:t>
       </w:r>
     </w:p>
     <w:p>
@@ -2704,44 +2287,8 @@
         <w:rPr>
           <w:szCs w:val="26"/>
         </w:rPr>
-        <w:t xml:space="preserve">el </w:t>
-      </w:r>
-      <w:proofErr w:type="spellStart"/>
-      <w:r>
-        <w:rPr>
-          <w:szCs w:val="26"/>
-        </w:rPr>
-        <w:t>npm</w:t>
-      </w:r>
-      <w:proofErr w:type="spellEnd"/>
-      <w:r>
-        <w:rPr>
-          <w:szCs w:val="26"/>
-        </w:rPr>
-        <w:t xml:space="preserve"> </w:t>
-      </w:r>
-      <w:proofErr w:type="spellStart"/>
-      <w:r>
-        <w:rPr>
-          <w:szCs w:val="26"/>
-        </w:rPr>
-        <w:t>package</w:t>
-      </w:r>
-      <w:proofErr w:type="spellEnd"/>
-      <w:r>
-        <w:rPr>
-          <w:szCs w:val="26"/>
-        </w:rPr>
-        <w:t xml:space="preserve"> </w:t>
-      </w:r>
-      <w:proofErr w:type="spellStart"/>
-      <w:r>
-        <w:rPr>
-          <w:szCs w:val="26"/>
-        </w:rPr>
-        <w:t>mssql</w:t>
-      </w:r>
-      <w:proofErr w:type="spellEnd"/>
+        <w:t>el npm package mssql</w:t>
+      </w:r>
       <w:r>
         <w:rPr>
           <w:szCs w:val="26"/>
@@ -3085,7 +2632,6 @@
           <w:u w:val="single"/>
         </w:rPr>
       </w:pPr>
-      <w:proofErr w:type="gramStart"/>
       <w:r>
         <w:rPr>
           <w:sz w:val="26"/>
@@ -3095,7 +2641,6 @@
         <w:lastRenderedPageBreak/>
         <w:t>Servo motores</w:t>
       </w:r>
-      <w:proofErr w:type="gramEnd"/>
     </w:p>
     <w:p>
       <w:pPr>
@@ -3205,21 +2750,7 @@
         <w:rPr>
           <w:szCs w:val="26"/>
         </w:rPr>
-        <w:t xml:space="preserve">cerrarse, no solo la del portón </w:t>
-      </w:r>
-      <w:proofErr w:type="gramStart"/>
-      <w:r>
-        <w:rPr>
-          <w:szCs w:val="26"/>
-        </w:rPr>
-        <w:t>principal</w:t>
-      </w:r>
-      <w:proofErr w:type="gramEnd"/>
-      <w:r>
-        <w:rPr>
-          <w:szCs w:val="26"/>
-        </w:rPr>
-        <w:t xml:space="preserve"> sino que también la de cada lugar del estacionamiento.</w:t>
+        <w:t>cerrarse, no solo la del portón principal sino que también la de cada lugar del estacionamiento.</w:t>
       </w:r>
     </w:p>
     <w:p>
@@ -3230,14 +2761,12 @@
           <w:u w:val="single"/>
         </w:rPr>
       </w:pPr>
-      <w:proofErr w:type="spellStart"/>
       <w:r>
         <w:rPr>
           <w:u w:val="single"/>
         </w:rPr>
         <w:t>Display</w:t>
       </w:r>
-      <w:proofErr w:type="spellEnd"/>
     </w:p>
     <w:p>
       <w:pPr>
@@ -3270,40 +2799,16 @@
         <w:jc w:val="both"/>
       </w:pPr>
       <w:r>
-        <w:t xml:space="preserve">El </w:t>
-      </w:r>
-      <w:proofErr w:type="spellStart"/>
-      <w:r>
-        <w:t>display</w:t>
-      </w:r>
-      <w:proofErr w:type="spellEnd"/>
-      <w:r>
-        <w:t xml:space="preserve"> </w:t>
+        <w:t xml:space="preserve">El display </w:t>
       </w:r>
       <w:r>
         <w:t xml:space="preserve">permitirá informar al usuario cual es el lugar asignado. El equipo ya cuenta en su disposición </w:t>
       </w:r>
       <w:r>
-        <w:t xml:space="preserve">con una pantalla OLED de 0,96 </w:t>
-      </w:r>
-      <w:proofErr w:type="gramStart"/>
-      <w:r>
-        <w:t>pulgadas</w:t>
-      </w:r>
-      <w:proofErr w:type="gramEnd"/>
-      <w:r>
-        <w:t xml:space="preserve"> pero </w:t>
-      </w:r>
-      <w:r>
-        <w:t xml:space="preserve">también es posible utilizar un </w:t>
-      </w:r>
-      <w:proofErr w:type="spellStart"/>
-      <w:r>
-        <w:t>display</w:t>
-      </w:r>
-      <w:proofErr w:type="spellEnd"/>
-      <w:r>
-        <w:t xml:space="preserve"> LCD de 16x2.</w:t>
+        <w:t xml:space="preserve">con una pantalla OLED de 0,96 pulgadas pero </w:t>
+      </w:r>
+      <w:r>
+        <w:t>también es posible utilizar un display LCD de 16x2.</w:t>
       </w:r>
     </w:p>
     <w:p>
@@ -3332,23 +2837,8 @@
             <w14:bevel/>
           </w14:textOutline>
         </w:rPr>
-        <w:t xml:space="preserve">Plataforma </w:t>
-      </w:r>
-      <w:proofErr w:type="spellStart"/>
-      <w:r>
-        <w:rPr>
-          <w:u w:val="single"/>
-          <w:bdr w:val="none" w:sz="0" w:space="0" w:color="auto"/>
-          <w:lang w:val="es-ES" w:eastAsia="en-US"/>
-          <w14:textOutline w14:w="0" w14:cap="rnd" w14:cmpd="sng" w14:algn="ctr">
-            <w14:noFill/>
-            <w14:prstDash w14:val="solid"/>
-            <w14:bevel/>
-          </w14:textOutline>
-        </w:rPr>
-        <w:t>cloud</w:t>
-      </w:r>
-      <w:proofErr w:type="spellEnd"/>
+        <w:t>Plataforma cloud</w:t>
+      </w:r>
     </w:p>
     <w:p>
       <w:pPr>
@@ -3494,21 +2984,7 @@
         <w:rPr>
           <w:szCs w:val="26"/>
         </w:rPr>
-        <w:t xml:space="preserve">La plataforma </w:t>
-      </w:r>
-      <w:proofErr w:type="spellStart"/>
-      <w:r>
-        <w:rPr>
-          <w:szCs w:val="26"/>
-        </w:rPr>
-        <w:t>cloud</w:t>
-      </w:r>
-      <w:proofErr w:type="spellEnd"/>
-      <w:r>
-        <w:rPr>
-          <w:szCs w:val="26"/>
-        </w:rPr>
-        <w:t xml:space="preserve"> es uno de los pilares fundamentales </w:t>
+        <w:t xml:space="preserve">La plataforma cloud es uno de los pilares fundamentales </w:t>
       </w:r>
       <w:r>
         <w:rPr>
@@ -3526,21 +3002,7 @@
         <w:rPr>
           <w:szCs w:val="26"/>
         </w:rPr>
-        <w:t xml:space="preserve">integración entre diferentes tecnologías y se evaluó que </w:t>
-      </w:r>
-      <w:proofErr w:type="spellStart"/>
-      <w:r>
-        <w:rPr>
-          <w:szCs w:val="26"/>
-        </w:rPr>
-        <w:t>Thingsboard</w:t>
-      </w:r>
-      <w:proofErr w:type="spellEnd"/>
-      <w:r>
-        <w:rPr>
-          <w:szCs w:val="26"/>
-        </w:rPr>
-        <w:t xml:space="preserve"> puede ser una herramienta ideal para la implementación</w:t>
+        <w:t>integración entre diferentes tecnologías y se evaluó que Thingsboard puede ser una herramienta ideal para la implementación</w:t>
       </w:r>
       <w:r>
         <w:rPr>
@@ -3552,21 +3014,7 @@
         <w:rPr>
           <w:szCs w:val="26"/>
         </w:rPr>
-        <w:t xml:space="preserve">“rule </w:t>
-      </w:r>
-      <w:proofErr w:type="spellStart"/>
-      <w:r>
-        <w:rPr>
-          <w:szCs w:val="26"/>
-        </w:rPr>
-        <w:t>chain</w:t>
-      </w:r>
-      <w:proofErr w:type="spellEnd"/>
-      <w:r>
-        <w:rPr>
-          <w:szCs w:val="26"/>
-        </w:rPr>
-        <w:t>” que permiten incluso la comunicación con una REST API</w:t>
+        <w:t>“rule chain” que permiten incluso la comunicación con una REST API</w:t>
       </w:r>
       <w:r>
         <w:rPr>
@@ -3601,55 +3049,13 @@
         <w:rPr>
           <w:szCs w:val="26"/>
         </w:rPr>
-        <w:t xml:space="preserve"> consideramos alojar nuestra web </w:t>
-      </w:r>
-      <w:proofErr w:type="gramStart"/>
-      <w:r>
-        <w:rPr>
-          <w:szCs w:val="26"/>
-        </w:rPr>
-        <w:t>app</w:t>
-      </w:r>
-      <w:proofErr w:type="gramEnd"/>
-      <w:r>
-        <w:rPr>
-          <w:szCs w:val="26"/>
-        </w:rPr>
-        <w:t xml:space="preserve"> así como el servicio de procesamiento de imágenes utilizando una </w:t>
-      </w:r>
-      <w:proofErr w:type="spellStart"/>
-      <w:r>
-        <w:rPr>
-          <w:szCs w:val="26"/>
-        </w:rPr>
-        <w:t>maquina</w:t>
-      </w:r>
-      <w:proofErr w:type="spellEnd"/>
-      <w:r>
-        <w:rPr>
-          <w:szCs w:val="26"/>
-        </w:rPr>
-        <w:t xml:space="preserve"> virtual alojada con</w:t>
-      </w:r>
-      <w:r>
-        <w:rPr>
-          <w:szCs w:val="26"/>
-        </w:rPr>
-        <w:t xml:space="preserve"> el servicio </w:t>
-      </w:r>
-      <w:proofErr w:type="spellStart"/>
-      <w:r>
-        <w:rPr>
-          <w:szCs w:val="26"/>
-        </w:rPr>
-        <w:t>cloud</w:t>
-      </w:r>
-      <w:proofErr w:type="spellEnd"/>
-      <w:r>
-        <w:rPr>
-          <w:szCs w:val="26"/>
-        </w:rPr>
-        <w:t xml:space="preserve"> de Microsoft,</w:t>
+        <w:t xml:space="preserve"> consideramos alojar nuestra web app así como el servicio de procesamiento de imágenes utilizando una maquina virtual alojada con</w:t>
+      </w:r>
+      <w:r>
+        <w:rPr>
+          <w:szCs w:val="26"/>
+        </w:rPr>
+        <w:t xml:space="preserve"> el servicio cloud de Microsoft,</w:t>
       </w:r>
       <w:r>
         <w:rPr>
@@ -3798,15 +3204,7 @@
         <w:t xml:space="preserve"> su</w:t>
       </w:r>
       <w:r>
-        <w:t xml:space="preserve"> objetivo general y sus </w:t>
-      </w:r>
-      <w:proofErr w:type="gramStart"/>
-      <w:r>
-        <w:t>sub objetivos</w:t>
-      </w:r>
-      <w:proofErr w:type="gramEnd"/>
-      <w:r>
-        <w:t xml:space="preserve"> correspondientes, esta documentación se realizará previo a la construcción de </w:t>
+        <w:t xml:space="preserve"> objetivo general y sus sub objetivos correspondientes, esta documentación se realizará previo a la construcción de </w:t>
       </w:r>
       <w:r>
         <w:t>la prueba de concepto y será una continuación de</w:t>
@@ -3822,11 +3220,7 @@
         <w:jc w:val="both"/>
       </w:pPr>
       <w:r>
-        <w:t xml:space="preserve">La segunda etapa se realizará una vez construida y probada </w:t>
-      </w:r>
-      <w:proofErr w:type="gramStart"/>
-      <w:r>
-        <w:t>la</w:t>
+        <w:t>La segunda etapa se realizará una vez construida y probada la</w:t>
       </w:r>
       <w:r>
         <w:t xml:space="preserve"> </w:t>
@@ -3837,7 +3231,6 @@
       <w:r>
         <w:t>a</w:t>
       </w:r>
-      <w:proofErr w:type="gramEnd"/>
       <w:r>
         <w:t xml:space="preserve"> </w:t>
       </w:r>
@@ -3901,15 +3294,7 @@
         </w:rPr>
       </w:pPr>
       <w:r>
-        <w:t xml:space="preserve">A </w:t>
-      </w:r>
-      <w:proofErr w:type="gramStart"/>
-      <w:r>
-        <w:t>continuación</w:t>
-      </w:r>
-      <w:proofErr w:type="gramEnd"/>
-      <w:r>
-        <w:t xml:space="preserve"> se detallarán las diferentes pruebas de concepto planificadas:</w:t>
+        <w:t>A continuación se detallarán las diferentes pruebas de concepto planificadas:</w:t>
       </w:r>
     </w:p>
     <w:p>
@@ -4014,15 +3399,7 @@
         <w:t xml:space="preserve"> y lograr</w:t>
       </w:r>
       <w:r>
-        <w:t xml:space="preserve"> elegir </w:t>
-      </w:r>
-      <w:proofErr w:type="spellStart"/>
-      <w:r>
-        <w:t>cual</w:t>
-      </w:r>
-      <w:proofErr w:type="spellEnd"/>
-      <w:r>
-        <w:t xml:space="preserve"> de las barreras se abren</w:t>
+        <w:t xml:space="preserve"> elegir cual de las barreras se abren</w:t>
       </w:r>
       <w:r>
         <w:t>.</w:t>
@@ -4104,13 +3481,8 @@
         <w:spacing w:line="360" w:lineRule="auto"/>
         <w:jc w:val="both"/>
       </w:pPr>
-      <w:proofErr w:type="gramStart"/>
-      <w:r>
-        <w:t>Además</w:t>
-      </w:r>
-      <w:proofErr w:type="gramEnd"/>
-      <w:r>
-        <w:t xml:space="preserve"> se manejara la verificación del usuario en aceptar abrir el portón o denegarlo.</w:t>
+      <w:r>
+        <w:t>Además se manejara la verificación del usuario en aceptar abrir el portón o denegarlo.</w:t>
       </w:r>
     </w:p>
     <w:p>
@@ -4198,13 +3570,8 @@
         <w:t>se deberá calcular a partir de los mismos el próximo lugar para asignar</w:t>
       </w:r>
       <w:r>
-        <w:t xml:space="preserve"> y mostrarlo en el </w:t>
-      </w:r>
-      <w:proofErr w:type="spellStart"/>
-      <w:r>
-        <w:t>display</w:t>
-      </w:r>
-      <w:proofErr w:type="spellEnd"/>
+        <w:t xml:space="preserve"> y mostrarlo en el display</w:t>
+      </w:r>
       <w:r>
         <w:t>.</w:t>
       </w:r>
@@ -4288,15 +3655,7 @@
         <w:t>En esta prueba de concepto, es importante que</w:t>
       </w:r>
       <w:r>
-        <w:t xml:space="preserve"> se pueda seleccionar, lugar, fecha y hora desde la web </w:t>
-      </w:r>
-      <w:proofErr w:type="gramStart"/>
-      <w:r>
-        <w:t>app</w:t>
-      </w:r>
-      <w:proofErr w:type="gramEnd"/>
-      <w:r>
-        <w:t>.</w:t>
+        <w:t xml:space="preserve"> se pueda seleccionar, lugar, fecha y hora desde la web app.</w:t>
       </w:r>
     </w:p>
     <w:p>
@@ -4306,23 +3665,7 @@
         <w:jc w:val="both"/>
       </w:pPr>
       <w:r>
-        <w:t xml:space="preserve">Si el auto con la </w:t>
-      </w:r>
-      <w:proofErr w:type="spellStart"/>
-      <w:r>
-        <w:t>matricula</w:t>
-      </w:r>
-      <w:proofErr w:type="spellEnd"/>
-      <w:r>
-        <w:t xml:space="preserve"> de la reserva ingresa en el estacionamiento, se debe preguntar al servidor cual lugar </w:t>
-      </w:r>
-      <w:proofErr w:type="spellStart"/>
-      <w:r>
-        <w:t>esta</w:t>
-      </w:r>
-      <w:proofErr w:type="spellEnd"/>
-      <w:r>
-        <w:t xml:space="preserve"> reservado.</w:t>
+        <w:t>Si el auto con la matricula de la reserva ingresa en el estacionamiento, se debe preguntar al servidor cual lugar esta reservado.</w:t>
       </w:r>
     </w:p>
     <w:p>
@@ -4392,15 +3735,7 @@
         <w:t>A partir de una serie de caminos de leds y dos posiciones, la posición del auto que va a cambiar continuamente y la posición del lugar del estacionamiento, se deben iluminar leds particulares</w:t>
       </w:r>
       <w:r>
-        <w:t xml:space="preserve"> que </w:t>
-      </w:r>
-      <w:proofErr w:type="spellStart"/>
-      <w:r>
-        <w:t>guien</w:t>
-      </w:r>
-      <w:proofErr w:type="spellEnd"/>
-      <w:r>
-        <w:t xml:space="preserve"> al auto al lugar disponible</w:t>
+        <w:t xml:space="preserve"> que guien al auto al lugar disponible</w:t>
       </w:r>
       <w:r>
         <w:t>.</w:t>
@@ -4416,45 +3751,13 @@
         <w:t xml:space="preserve">El </w:t>
       </w:r>
       <w:r>
-        <w:t xml:space="preserve">principal </w:t>
-      </w:r>
-      <w:proofErr w:type="spellStart"/>
-      <w:r>
-        <w:t>desafio</w:t>
-      </w:r>
-      <w:proofErr w:type="spellEnd"/>
-      <w:r>
-        <w:t xml:space="preserve"> en esta prueba de concepto será obtener de manera precisa la posición del auto a pesar de que se mueva a diferentes velocidades</w:t>
+        <w:t>principal desafio en esta prueba de concepto será obtener de manera precisa la posición del auto a pesar de que se mueva a diferentes velocidades</w:t>
       </w:r>
       <w:r>
         <w:t xml:space="preserve"> y conseguir a partir del mismo los leds necesarios para guiar el auto. En esta etapa to</w:t>
       </w:r>
       <w:r>
-        <w:t>ma principal importancia el IPS (</w:t>
-      </w:r>
-      <w:proofErr w:type="spellStart"/>
-      <w:r>
-        <w:t>Indoor</w:t>
-      </w:r>
-      <w:proofErr w:type="spellEnd"/>
-      <w:r>
-        <w:t xml:space="preserve"> </w:t>
-      </w:r>
-      <w:proofErr w:type="spellStart"/>
-      <w:r>
-        <w:t>positioning</w:t>
-      </w:r>
-      <w:proofErr w:type="spellEnd"/>
-      <w:r>
-        <w:t xml:space="preserve"> </w:t>
-      </w:r>
-      <w:proofErr w:type="spellStart"/>
-      <w:r>
-        <w:t>system</w:t>
-      </w:r>
-      <w:proofErr w:type="spellEnd"/>
-      <w:r>
-        <w:t>) que se utilizará en el proyecto.</w:t>
+        <w:t>ma principal importancia el IPS (Indoor positioning system) que se utilizará en el proyecto.</w:t>
       </w:r>
     </w:p>
     <w:p>
@@ -4495,15 +3798,7 @@
         <w:t>Con estas diferentes pruebas de concepto identificamos una serie de riesgos que pueden</w:t>
       </w:r>
       <w:r>
-        <w:t xml:space="preserve"> afectar el desarrollo </w:t>
-      </w:r>
-      <w:proofErr w:type="gramStart"/>
-      <w:r>
-        <w:t>del mismo</w:t>
-      </w:r>
-      <w:proofErr w:type="gramEnd"/>
-      <w:r>
-        <w:t>, se detallan a continuación:</w:t>
+        <w:t xml:space="preserve"> afectar el desarrollo del mismo, se detallan a continuación:</w:t>
       </w:r>
     </w:p>
     <w:p>
@@ -4731,15 +4026,7 @@
         </w:rPr>
       </w:pPr>
       <w:r>
-        <w:t xml:space="preserve">Manejar el flujo de datos entre el servidor, </w:t>
-      </w:r>
-      <w:proofErr w:type="spellStart"/>
-      <w:r>
-        <w:t>thingsboard</w:t>
-      </w:r>
-      <w:proofErr w:type="spellEnd"/>
-      <w:r>
-        <w:t xml:space="preserve"> y </w:t>
+        <w:t xml:space="preserve">Manejar el flujo de datos entre el servidor, thingsboard y </w:t>
       </w:r>
       <w:r>
         <w:t>el ESP32</w:t>
@@ -4771,19 +4058,11 @@
       <w:r>
         <w:t>m</w:t>
       </w:r>
-      <w:proofErr w:type="spellStart"/>
       <w:r>
         <w:rPr>
           <w:lang w:val="es-UY"/>
         </w:rPr>
-        <w:t>ultiples</w:t>
-      </w:r>
-      <w:proofErr w:type="spellEnd"/>
-      <w:r>
-        <w:rPr>
-          <w:lang w:val="es-UY"/>
-        </w:rPr>
-        <w:t xml:space="preserve"> sensores</w:t>
+        <w:t>ultiples sensores</w:t>
       </w:r>
       <w:r>
         <w:rPr>
@@ -4967,13 +4246,8 @@
         </w:numPr>
         <w:jc w:val="both"/>
       </w:pPr>
-      <w:proofErr w:type="spellStart"/>
-      <w:r>
-        <w:t>Calculo</w:t>
-      </w:r>
-      <w:proofErr w:type="spellEnd"/>
-      <w:r>
-        <w:t xml:space="preserve"> de LEDS que deberían prenderse</w:t>
+      <w:r>
+        <w:t>Calculo de LEDS que deberían prenderse</w:t>
       </w:r>
     </w:p>
     <w:p>
@@ -5343,26 +4617,8 @@
         <w:t>Una herramienta útil para el manejo</w:t>
       </w:r>
       <w:r>
-        <w:t xml:space="preserve"> de tareas </w:t>
-      </w:r>
-      <w:proofErr w:type="gramStart"/>
-      <w:r>
-        <w:t xml:space="preserve">es  </w:t>
-      </w:r>
-      <w:proofErr w:type="spellStart"/>
-      <w:r>
-        <w:t>Todoist</w:t>
-      </w:r>
-      <w:proofErr w:type="spellEnd"/>
-      <w:proofErr w:type="gramEnd"/>
-      <w:r>
-        <w:t xml:space="preserve">, </w:t>
-      </w:r>
-      <w:proofErr w:type="spellStart"/>
-      <w:r>
-        <w:t>Todoist</w:t>
-      </w:r>
-      <w:proofErr w:type="spellEnd"/>
+        <w:t xml:space="preserve"> de tareas es  Todoist, Todoist</w:t>
+      </w:r>
       <w:r>
         <w:t xml:space="preserve"> es una web app de administración de tareas </w:t>
       </w:r>
@@ -5382,48 +4638,11 @@
       <w:r>
         <w:t xml:space="preserve">Otra aplicación que ayudará a la administración del proyecto es </w:t>
       </w:r>
-      <w:proofErr w:type="spellStart"/>
-      <w:r>
-        <w:t>Toggl</w:t>
-      </w:r>
-      <w:proofErr w:type="spellEnd"/>
-      <w:r>
-        <w:t xml:space="preserve"> </w:t>
-      </w:r>
-      <w:proofErr w:type="spellStart"/>
-      <w:r>
-        <w:t>Track</w:t>
-      </w:r>
-      <w:proofErr w:type="spellEnd"/>
-      <w:r>
-        <w:t xml:space="preserve">, </w:t>
-      </w:r>
-      <w:proofErr w:type="spellStart"/>
-      <w:r>
-        <w:t>toggl</w:t>
-      </w:r>
-      <w:proofErr w:type="spellEnd"/>
-      <w:r>
-        <w:t xml:space="preserve"> </w:t>
-      </w:r>
-      <w:proofErr w:type="spellStart"/>
-      <w:r>
-        <w:t>track</w:t>
-      </w:r>
-      <w:proofErr w:type="spellEnd"/>
-      <w:r>
-        <w:t xml:space="preserve"> es una herramienta para registrar el tiempo de trabajo, </w:t>
-      </w:r>
-      <w:r>
-        <w:t xml:space="preserve">incorpora muchos mecanismos que permiten la detección automática para comenzar a contar el </w:t>
-      </w:r>
-      <w:proofErr w:type="gramStart"/>
-      <w:r>
-        <w:t>tiempo</w:t>
-      </w:r>
-      <w:proofErr w:type="gramEnd"/>
-      <w:r>
-        <w:t xml:space="preserve"> así como descontar el “idle time” qu</w:t>
+      <w:r>
+        <w:t xml:space="preserve">Toggl Track, toggl track es una herramienta para registrar el tiempo de trabajo, </w:t>
+      </w:r>
+      <w:r>
+        <w:t>incorpora muchos mecanismos que permiten la detección automática para comenzar a contar el tiempo así como descontar el “idle time” qu</w:t>
       </w:r>
       <w:r>
         <w:t>e queda registrado al utilizar un cronómetro tradicional.</w:t>
@@ -5454,6 +4673,8 @@
     <w:p>
       <w:pPr>
         <w:pStyle w:val="Estilo3"/>
+        <w:spacing w:line="360" w:lineRule="auto"/>
+        <w:jc w:val="both"/>
       </w:pPr>
       <w:r>
         <w:t>En la sección de</w:t>
@@ -5462,18 +4683,10 @@
         <w:t xml:space="preserve"> </w:t>
       </w:r>
       <w:r>
-        <w:t xml:space="preserve">descripción se detallaron los componentes de manera básica, a </w:t>
-      </w:r>
-      <w:proofErr w:type="gramStart"/>
-      <w:r>
-        <w:t>continuación</w:t>
-      </w:r>
-      <w:proofErr w:type="gramEnd"/>
-      <w:r>
-        <w:t xml:space="preserve"> se detallarán</w:t>
-      </w:r>
-      <w:r>
-        <w:t xml:space="preserve"> sus propiedades y modelos concretamente;</w:t>
+        <w:t>descripción se detallaron los componentes de manera básica, a continuación se detallarán</w:t>
+      </w:r>
+      <w:r>
+        <w:t xml:space="preserve"> sus propiedades y modelos concretamente</w:t>
       </w:r>
     </w:p>
     <w:p>
@@ -5500,55 +4713,45 @@
     </w:p>
     <w:p>
       <w:pPr>
+        <w:pStyle w:val="Estilo3"/>
+      </w:pPr>
+    </w:p>
+    <w:p>
+      <w:pPr>
+        <w:pStyle w:val="Estilo3"/>
+      </w:pPr>
+      <w:r>
+        <w:t>Cual consideramos optimo:</w:t>
+      </w:r>
+    </w:p>
+    <w:p>
+      <w:pPr>
         <w:rPr>
           <w:lang w:val="es-ES"/>
         </w:rPr>
       </w:pPr>
-      <w:r>
+    </w:p>
+    <w:p>
+      <w:pPr>
         <w:rPr>
           <w:lang w:val="es-ES"/>
         </w:rPr>
-        <w:t>a</w:t>
-      </w:r>
-    </w:p>
-    <w:p>
-      <w:pPr>
-        <w:rPr>
-          <w:lang w:val="es-ES"/>
-        </w:rPr>
-      </w:pPr>
-    </w:p>
-    <w:p>
-      <w:pPr>
-        <w:rPr>
-          <w:lang w:val="es-ES"/>
-        </w:rPr>
-      </w:pPr>
-      <w:r>
-        <w:rPr>
-          <w:lang w:val="es-ES"/>
-        </w:rPr>
-        <w:t>Cual consideramos optimo:</w:t>
-      </w:r>
-    </w:p>
-    <w:p>
-      <w:pPr>
-        <w:rPr>
-          <w:lang w:val="es-ES"/>
-        </w:rPr>
-      </w:pPr>
-    </w:p>
-    <w:p>
-      <w:pPr>
-        <w:rPr>
-          <w:lang w:val="es-ES"/>
-        </w:rPr>
       </w:pPr>
     </w:p>
     <w:p>
       <w:pPr>
         <w:pStyle w:val="Estilo2"/>
       </w:pPr>
+    </w:p>
+    <w:p>
+      <w:pPr>
+        <w:pStyle w:val="Estilo2"/>
+      </w:pPr>
+    </w:p>
+    <w:p>
+      <w:pPr>
+        <w:pStyle w:val="Estilo2"/>
+      </w:pPr>
       <w:r>
         <w:t xml:space="preserve">Microcontrolador: </w:t>
       </w:r>
@@ -5558,21 +4761,196 @@
     </w:p>
     <w:p>
       <w:pPr>
-        <w:rPr>
-          <w:lang w:val="es-ES"/>
-        </w:rPr>
-      </w:pPr>
-    </w:p>
-    <w:p>
-      <w:pPr>
-        <w:rPr>
-          <w:lang w:val="es-ES"/>
-        </w:rPr>
-      </w:pPr>
-    </w:p>
-    <w:p>
-      <w:pPr>
         <w:pStyle w:val="Estilo2"/>
+        <w:jc w:val="center"/>
+      </w:pPr>
+      <w:r>
+        <w:drawing>
+          <wp:inline distT="0" distB="0" distL="0" distR="0" wp14:anchorId="2D9D467C" wp14:editId="36EF7891">
+            <wp:extent cx="3620005" cy="2514951"/>
+            <wp:effectExtent l="0" t="0" r="0" b="0"/>
+            <wp:docPr id="9" name="Imagen 9" descr="Un circuito electrónico&#10;&#10;Descripción generada automáticamente con confianza media"/>
+            <wp:cNvGraphicFramePr>
+              <a:graphicFrameLocks xmlns:a="http://schemas.openxmlformats.org/drawingml/2006/main" noChangeAspect="1"/>
+            </wp:cNvGraphicFramePr>
+            <a:graphic xmlns:a="http://schemas.openxmlformats.org/drawingml/2006/main">
+              <a:graphicData uri="http://schemas.openxmlformats.org/drawingml/2006/picture">
+                <pic:pic xmlns:pic="http://schemas.openxmlformats.org/drawingml/2006/picture">
+                  <pic:nvPicPr>
+                    <pic:cNvPr id="9" name="Imagen 9" descr="Un circuito electrónico&#10;&#10;Descripción generada automáticamente con confianza media"/>
+                    <pic:cNvPicPr/>
+                  </pic:nvPicPr>
+                  <pic:blipFill>
+                    <a:blip r:embed="rId18"/>
+                    <a:stretch>
+                      <a:fillRect/>
+                    </a:stretch>
+                  </pic:blipFill>
+                  <pic:spPr>
+                    <a:xfrm>
+                      <a:off x="0" y="0"/>
+                      <a:ext cx="3620005" cy="2514951"/>
+                    </a:xfrm>
+                    <a:prstGeom prst="rect">
+                      <a:avLst/>
+                    </a:prstGeom>
+                  </pic:spPr>
+                </pic:pic>
+              </a:graphicData>
+            </a:graphic>
+          </wp:inline>
+        </w:drawing>
+      </w:r>
+    </w:p>
+    <w:p>
+      <w:pPr>
+        <w:pStyle w:val="Estilo2"/>
+        <w:jc w:val="center"/>
+      </w:pPr>
+      <w:r>
+        <w:t xml:space="preserve">Precio </w:t>
+      </w:r>
+      <w:r>
+        <w:t>en el</w:t>
+      </w:r>
+      <w:r>
+        <w:t xml:space="preserve"> mercado: $1102</w:t>
+      </w:r>
+    </w:p>
+    <w:p>
+      <w:pPr>
+        <w:pStyle w:val="Estilo3"/>
+        <w:numPr>
+          <w:ilvl w:val="0"/>
+          <w:numId w:val="11"/>
+        </w:numPr>
+      </w:pPr>
+      <w:r>
+        <w:t>RAM</w:t>
+      </w:r>
+      <w:r>
+        <w:tab/>
+        <w:t>520KB SRAM +4M PSRAM</w:t>
+      </w:r>
+    </w:p>
+    <w:p>
+      <w:pPr>
+        <w:pStyle w:val="Prrafodelista"/>
+        <w:numPr>
+          <w:ilvl w:val="0"/>
+          <w:numId w:val="11"/>
+        </w:numPr>
+        <w:rPr>
+          <w:rFonts w:ascii="Roboto" w:hAnsi="Roboto" w:cs="Times New Roman"/>
+          <w:bCs/>
+          <w:sz w:val="26"/>
+          <w:szCs w:val="24"/>
+          <w:lang w:val="en-GB"/>
+        </w:rPr>
+      </w:pPr>
+      <w:r>
+        <w:rPr>
+          <w:rFonts w:ascii="Roboto" w:hAnsi="Roboto" w:cs="Times New Roman"/>
+          <w:bCs/>
+          <w:sz w:val="26"/>
+          <w:szCs w:val="24"/>
+          <w:lang w:val="en-GB"/>
+        </w:rPr>
+        <w:t xml:space="preserve">Interfaces </w:t>
+      </w:r>
+      <w:r>
+        <w:rPr>
+          <w:rFonts w:ascii="Roboto" w:hAnsi="Roboto" w:cs="Times New Roman"/>
+          <w:bCs/>
+          <w:sz w:val="26"/>
+          <w:szCs w:val="24"/>
+          <w:lang w:val="en-GB"/>
+        </w:rPr>
+        <w:t>UART, SPI, I2C and PWM</w:t>
+      </w:r>
+    </w:p>
+    <w:p>
+      <w:pPr>
+        <w:pStyle w:val="Estilo3"/>
+        <w:numPr>
+          <w:ilvl w:val="0"/>
+          <w:numId w:val="11"/>
+        </w:numPr>
+        <w:rPr>
+          <w:lang w:val="en-GB"/>
+        </w:rPr>
+      </w:pPr>
+      <w:r>
+        <w:rPr>
+          <w:lang w:val="en-GB"/>
+        </w:rPr>
+        <w:t xml:space="preserve">Camara de </w:t>
+      </w:r>
+      <w:r>
+        <w:rPr>
+          <w:lang w:val="en-GB"/>
+        </w:rPr>
+        <w:t>2 Megapixel</w:t>
+      </w:r>
+    </w:p>
+    <w:p>
+      <w:pPr>
+        <w:pStyle w:val="Estilo3"/>
+        <w:numPr>
+          <w:ilvl w:val="0"/>
+          <w:numId w:val="11"/>
+        </w:numPr>
+        <w:rPr>
+          <w:lang w:val="en-GB"/>
+        </w:rPr>
+      </w:pPr>
+      <w:r>
+        <w:rPr>
+          <w:lang w:val="en-GB"/>
+        </w:rPr>
+        <w:t>Peso 10g</w:t>
+      </w:r>
+    </w:p>
+    <w:p>
+      <w:pPr>
+        <w:pStyle w:val="Estilo3"/>
+        <w:numPr>
+          <w:ilvl w:val="0"/>
+          <w:numId w:val="11"/>
+        </w:numPr>
+        <w:rPr>
+          <w:lang w:val="en-GB"/>
+        </w:rPr>
+      </w:pPr>
+      <w:r>
+        <w:rPr>
+          <w:lang w:val="en-GB"/>
+        </w:rPr>
+        <w:t>UART Baudrate</w:t>
+      </w:r>
+      <w:r>
+        <w:rPr>
+          <w:lang w:val="en-GB"/>
+        </w:rPr>
+        <w:t xml:space="preserve"> por defecto </w:t>
+      </w:r>
+      <w:r>
+        <w:rPr>
+          <w:lang w:val="en-GB"/>
+        </w:rPr>
+        <w:t>115200 bps</w:t>
+      </w:r>
+    </w:p>
+    <w:p>
+      <w:pPr>
+        <w:rPr>
+          <w:lang w:val="en-GB"/>
+        </w:rPr>
+      </w:pPr>
+    </w:p>
+    <w:p>
+      <w:pPr>
+        <w:pStyle w:val="Estilo2"/>
       </w:pPr>
       <w:r>
         <w:t>FTDI</w:t>
@@ -5580,77 +4958,730 @@
       <w:r>
         <w:t>:</w:t>
       </w:r>
-    </w:p>
-    <w:p>
-      <w:pPr>
-        <w:rPr>
-          <w:lang w:val="es-ES"/>
-        </w:rPr>
-      </w:pPr>
-    </w:p>
-    <w:p>
-      <w:pPr>
-        <w:rPr>
-          <w:lang w:val="es-ES"/>
-        </w:rPr>
-      </w:pPr>
+      <w:r>
+        <w:t xml:space="preserve"> </w:t>
+      </w:r>
+      <w:r>
+        <w:t>USB TTL FT232RL</w:t>
+      </w:r>
     </w:p>
     <w:p>
       <w:pPr>
         <w:pStyle w:val="Estilo2"/>
-      </w:pPr>
-      <w:r>
+        <w:jc w:val="center"/>
+      </w:pPr>
+      <w:r>
+        <w:drawing>
+          <wp:inline distT="0" distB="0" distL="0" distR="0" wp14:anchorId="6A906E9A" wp14:editId="00E685CD">
+            <wp:extent cx="2686050" cy="1805654"/>
+            <wp:effectExtent l="0" t="0" r="0" b="4445"/>
+            <wp:docPr id="10" name="Imagen 10" descr="Un circuito electrónico&#10;&#10;Descripción generada automáticamente con confianza media"/>
+            <wp:cNvGraphicFramePr>
+              <a:graphicFrameLocks xmlns:a="http://schemas.openxmlformats.org/drawingml/2006/main" noChangeAspect="1"/>
+            </wp:cNvGraphicFramePr>
+            <a:graphic xmlns:a="http://schemas.openxmlformats.org/drawingml/2006/main">
+              <a:graphicData uri="http://schemas.openxmlformats.org/drawingml/2006/picture">
+                <pic:pic xmlns:pic="http://schemas.openxmlformats.org/drawingml/2006/picture">
+                  <pic:nvPicPr>
+                    <pic:cNvPr id="10" name="Imagen 10" descr="Un circuito electrónico&#10;&#10;Descripción generada automáticamente con confianza media"/>
+                    <pic:cNvPicPr/>
+                  </pic:nvPicPr>
+                  <pic:blipFill>
+                    <a:blip r:embed="rId19"/>
+                    <a:stretch>
+                      <a:fillRect/>
+                    </a:stretch>
+                  </pic:blipFill>
+                  <pic:spPr>
+                    <a:xfrm>
+                      <a:off x="0" y="0"/>
+                      <a:ext cx="2689729" cy="1808127"/>
+                    </a:xfrm>
+                    <a:prstGeom prst="rect">
+                      <a:avLst/>
+                    </a:prstGeom>
+                  </pic:spPr>
+                </pic:pic>
+              </a:graphicData>
+            </a:graphic>
+          </wp:inline>
+        </w:drawing>
+      </w:r>
+    </w:p>
+    <w:p>
+      <w:pPr>
+        <w:pStyle w:val="Estilo2"/>
+        <w:jc w:val="center"/>
+      </w:pPr>
+    </w:p>
+    <w:p>
+      <w:pPr>
+        <w:pStyle w:val="Estilo2"/>
+        <w:jc w:val="center"/>
+      </w:pPr>
+    </w:p>
+    <w:p>
+      <w:pPr>
+        <w:pStyle w:val="Estilo2"/>
+        <w:jc w:val="center"/>
+      </w:pPr>
+    </w:p>
+    <w:p>
+      <w:pPr>
+        <w:pStyle w:val="Estilo2"/>
+        <w:jc w:val="center"/>
+      </w:pPr>
+      <w:r>
+        <w:lastRenderedPageBreak/>
+        <w:t xml:space="preserve">Precio </w:t>
+      </w:r>
+      <w:r>
+        <w:t>en el</w:t>
+      </w:r>
+      <w:r>
+        <w:t xml:space="preserve"> mercado</w:t>
+      </w:r>
+      <w:r>
+        <w:t>: $358</w:t>
+      </w:r>
+    </w:p>
+    <w:p>
+      <w:pPr>
+        <w:pStyle w:val="Estilo3"/>
+        <w:numPr>
+          <w:ilvl w:val="0"/>
+          <w:numId w:val="12"/>
+        </w:numPr>
+      </w:pPr>
+      <w:r>
+        <w:t>Tipo: Conversor USB-Seriial UART</w:t>
+      </w:r>
+    </w:p>
+    <w:p>
+      <w:pPr>
+        <w:pStyle w:val="Estilo3"/>
+        <w:numPr>
+          <w:ilvl w:val="0"/>
+          <w:numId w:val="12"/>
+        </w:numPr>
+      </w:pPr>
+      <w:r>
+        <w:t>Chip: FT232RL</w:t>
+      </w:r>
+    </w:p>
+    <w:p>
+      <w:pPr>
+        <w:pStyle w:val="Estilo3"/>
+        <w:numPr>
+          <w:ilvl w:val="0"/>
+          <w:numId w:val="12"/>
+        </w:numPr>
+      </w:pPr>
+      <w:r>
+        <w:t>Comunicacion: Transceptor RX/TX TTL COM Virtual RS232</w:t>
+      </w:r>
+    </w:p>
+    <w:p>
+      <w:pPr>
+        <w:pStyle w:val="Estilo3"/>
+        <w:numPr>
+          <w:ilvl w:val="0"/>
+          <w:numId w:val="12"/>
+        </w:numPr>
+      </w:pPr>
+      <w:r>
+        <w:t>Voltaje: 3,3 o 5Vdc mediante jumper</w:t>
+      </w:r>
+    </w:p>
+    <w:p>
+      <w:pPr>
+        <w:pStyle w:val="Estilo3"/>
+        <w:numPr>
+          <w:ilvl w:val="0"/>
+          <w:numId w:val="12"/>
+        </w:numPr>
+      </w:pPr>
+      <w:r>
+        <w:t>Pines: DTR, RX, TX, VCC, CTS, GND +All pin</w:t>
+      </w:r>
+    </w:p>
+    <w:p>
+      <w:pPr>
+        <w:pStyle w:val="Estilo3"/>
+        <w:numPr>
+          <w:ilvl w:val="0"/>
+          <w:numId w:val="12"/>
+        </w:numPr>
+      </w:pPr>
+      <w:r>
+        <w:t>Protecciones: Fusible electronico hasta 500mA</w:t>
+      </w:r>
+    </w:p>
+    <w:p>
+      <w:pPr>
+        <w:pStyle w:val="Estilo3"/>
+        <w:numPr>
+          <w:ilvl w:val="0"/>
+          <w:numId w:val="12"/>
+        </w:numPr>
+      </w:pPr>
+      <w:r>
+        <w:t>Tamaño: 33 x 17 mm Pitch 2,54mm</w:t>
+      </w:r>
+    </w:p>
+    <w:p>
+      <w:pPr>
+        <w:rPr>
+          <w:lang w:val="en-GB"/>
+        </w:rPr>
+      </w:pPr>
+    </w:p>
+    <w:p>
+      <w:pPr>
+        <w:pStyle w:val="Estilo2"/>
+        <w:rPr>
+          <w:lang w:val="en-GB"/>
+        </w:rPr>
+      </w:pPr>
+      <w:r>
+        <w:rPr>
+          <w:lang w:val="en-GB"/>
+        </w:rPr>
         <w:t>Servomotor</w:t>
       </w:r>
       <w:r>
+        <w:rPr>
+          <w:lang w:val="en-GB"/>
+        </w:rPr>
         <w:t>:</w:t>
       </w:r>
-    </w:p>
-    <w:p>
-      <w:pPr>
-        <w:rPr>
-          <w:lang w:val="es-ES"/>
-        </w:rPr>
-      </w:pPr>
-    </w:p>
-    <w:p>
-      <w:pPr>
-        <w:rPr>
-          <w:lang w:val="es-ES"/>
-        </w:rPr>
-      </w:pPr>
+      <w:r>
+        <w:rPr>
+          <w:lang w:val="en-GB"/>
+        </w:rPr>
+        <w:t xml:space="preserve"> M</w:t>
+      </w:r>
+      <w:r>
+        <w:rPr>
+          <w:lang w:val="en-GB"/>
+        </w:rPr>
+        <w:t>icro Servo SG90</w:t>
+      </w:r>
     </w:p>
     <w:p>
       <w:pPr>
         <w:pStyle w:val="Estilo2"/>
-      </w:pPr>
-      <w:proofErr w:type="spellStart"/>
-      <w:r>
+        <w:jc w:val="center"/>
+        <w:rPr>
+          <w:lang w:val="en-GB"/>
+        </w:rPr>
+      </w:pPr>
+      <w:r>
+        <w:rPr>
+          <w:lang w:val="en-GB"/>
+        </w:rPr>
+        <w:drawing>
+          <wp:inline distT="0" distB="0" distL="0" distR="0" wp14:anchorId="0606EDAB" wp14:editId="3A17C85A">
+            <wp:extent cx="2705100" cy="2531378"/>
+            <wp:effectExtent l="0" t="0" r="0" b="2540"/>
+            <wp:docPr id="11" name="Imagen 11" descr="Imagen que contiene pequeño, tabla, azul, medidor&#10;&#10;Descripción generada automáticamente"/>
+            <wp:cNvGraphicFramePr>
+              <a:graphicFrameLocks xmlns:a="http://schemas.openxmlformats.org/drawingml/2006/main" noChangeAspect="1"/>
+            </wp:cNvGraphicFramePr>
+            <a:graphic xmlns:a="http://schemas.openxmlformats.org/drawingml/2006/main">
+              <a:graphicData uri="http://schemas.openxmlformats.org/drawingml/2006/picture">
+                <pic:pic xmlns:pic="http://schemas.openxmlformats.org/drawingml/2006/picture">
+                  <pic:nvPicPr>
+                    <pic:cNvPr id="11" name="Imagen 11" descr="Imagen que contiene pequeño, tabla, azul, medidor&#10;&#10;Descripción generada automáticamente"/>
+                    <pic:cNvPicPr/>
+                  </pic:nvPicPr>
+                  <pic:blipFill>
+                    <a:blip r:embed="rId20"/>
+                    <a:stretch>
+                      <a:fillRect/>
+                    </a:stretch>
+                  </pic:blipFill>
+                  <pic:spPr>
+                    <a:xfrm>
+                      <a:off x="0" y="0"/>
+                      <a:ext cx="2709831" cy="2535805"/>
+                    </a:xfrm>
+                    <a:prstGeom prst="rect">
+                      <a:avLst/>
+                    </a:prstGeom>
+                  </pic:spPr>
+                </pic:pic>
+              </a:graphicData>
+            </a:graphic>
+          </wp:inline>
+        </w:drawing>
+      </w:r>
+    </w:p>
+    <w:p>
+      <w:pPr>
+        <w:pStyle w:val="Estilo2"/>
+        <w:jc w:val="center"/>
+      </w:pPr>
+      <w:r>
+        <w:t>Precio del mercado: $</w:t>
+      </w:r>
+      <w:r>
+        <w:t>231</w:t>
+      </w:r>
+    </w:p>
+    <w:p>
+      <w:pPr>
+        <w:pStyle w:val="Estilo3"/>
+        <w:numPr>
+          <w:ilvl w:val="0"/>
+          <w:numId w:val="14"/>
+        </w:numPr>
+        <w:rPr>
+          <w:lang w:eastAsia="es-UY"/>
+        </w:rPr>
+      </w:pPr>
+      <w:r>
+        <w:rPr>
+          <w:lang w:eastAsia="es-UY"/>
+        </w:rPr>
+        <w:t>Velocidad: 0.10 sec/60° @ 4.8V</w:t>
+      </w:r>
+    </w:p>
+    <w:p>
+      <w:pPr>
+        <w:pStyle w:val="Estilo3"/>
+        <w:numPr>
+          <w:ilvl w:val="0"/>
+          <w:numId w:val="14"/>
+        </w:numPr>
+        <w:rPr>
+          <w:lang w:eastAsia="es-UY"/>
+        </w:rPr>
+      </w:pPr>
+      <w:r>
+        <w:rPr>
+          <w:lang w:eastAsia="es-UY"/>
+        </w:rPr>
+        <w:t>Torque: 1.8 Kg-cm @ 4.8V</w:t>
+      </w:r>
+    </w:p>
+    <w:p>
+      <w:pPr>
+        <w:pStyle w:val="Estilo3"/>
+        <w:numPr>
+          <w:ilvl w:val="0"/>
+          <w:numId w:val="14"/>
+        </w:numPr>
+        <w:rPr>
+          <w:lang w:eastAsia="es-UY"/>
+        </w:rPr>
+      </w:pPr>
+      <w:r>
+        <w:rPr>
+          <w:lang w:eastAsia="es-UY"/>
+        </w:rPr>
+        <w:t>Voltaje de funcionamiento: 3.0-7.2V</w:t>
+      </w:r>
+    </w:p>
+    <w:p>
+      <w:pPr>
+        <w:pStyle w:val="Estilo3"/>
+        <w:numPr>
+          <w:ilvl w:val="0"/>
+          <w:numId w:val="14"/>
+        </w:numPr>
+        <w:rPr>
+          <w:lang w:eastAsia="es-UY"/>
+        </w:rPr>
+      </w:pPr>
+      <w:r>
+        <w:rPr>
+          <w:lang w:eastAsia="es-UY"/>
+        </w:rPr>
+        <w:t xml:space="preserve">Temperatura de funcionamiento: -30 </w:t>
+      </w:r>
+      <w:r>
+        <w:rPr>
+          <w:rFonts w:ascii="Times New Roman" w:hAnsi="Times New Roman"/>
+          <w:lang w:eastAsia="es-UY"/>
+        </w:rPr>
+        <w:t>℃</w:t>
+      </w:r>
+      <w:r>
+        <w:rPr>
+          <w:lang w:eastAsia="es-UY"/>
+        </w:rPr>
+        <w:t xml:space="preserve"> ~ 60 </w:t>
+      </w:r>
+      <w:r>
+        <w:rPr>
+          <w:rFonts w:ascii="Times New Roman" w:hAnsi="Times New Roman"/>
+          <w:lang w:eastAsia="es-UY"/>
+        </w:rPr>
+        <w:t>℃</w:t>
+      </w:r>
+    </w:p>
+    <w:p>
+      <w:pPr>
+        <w:pStyle w:val="Estilo2"/>
+        <w:jc w:val="center"/>
+        <w:rPr>
+          <w:lang w:val="en-GB"/>
+        </w:rPr>
+      </w:pPr>
+    </w:p>
+    <w:p>
+      <w:pPr>
+        <w:rPr>
+          <w:lang w:val="en-GB"/>
+        </w:rPr>
+      </w:pPr>
+    </w:p>
+    <w:p>
+      <w:pPr>
+        <w:rPr>
+          <w:lang w:val="en-GB"/>
+        </w:rPr>
+      </w:pPr>
+    </w:p>
+    <w:p>
+      <w:pPr>
+        <w:rPr>
+          <w:lang w:val="en-GB"/>
+        </w:rPr>
+      </w:pPr>
+    </w:p>
+    <w:p>
+      <w:pPr>
+        <w:rPr>
+          <w:lang w:val="en-GB"/>
+        </w:rPr>
+      </w:pPr>
+    </w:p>
+    <w:p>
+      <w:pPr>
+        <w:pStyle w:val="Estilo2"/>
+        <w:rPr>
+          <w:lang w:val="en-GB"/>
+        </w:rPr>
+      </w:pPr>
+      <w:r>
+        <w:rPr>
+          <w:lang w:val="en-GB"/>
+        </w:rPr>
+        <w:lastRenderedPageBreak/>
         <w:t>Display</w:t>
       </w:r>
-      <w:proofErr w:type="spellEnd"/>
-      <w:r>
+      <w:r>
+        <w:rPr>
+          <w:lang w:val="en-GB"/>
+        </w:rPr>
         <w:t>:</w:t>
       </w:r>
     </w:p>
     <w:p>
       <w:pPr>
         <w:rPr>
-          <w:lang w:val="es-ES"/>
+          <w:lang w:val="en-GB"/>
         </w:rPr>
       </w:pPr>
     </w:p>
     <w:p>
       <w:pPr>
         <w:pStyle w:val="Estilo2"/>
-      </w:pPr>
-      <w:r>
+        <w:rPr>
+          <w:lang w:val="en-GB"/>
+        </w:rPr>
+      </w:pPr>
+      <w:r>
+        <w:rPr>
+          <w:lang w:val="en-GB"/>
+        </w:rPr>
         <w:t>Tira LED</w:t>
       </w:r>
       <w:r>
+        <w:rPr>
+          <w:lang w:val="en-GB"/>
+        </w:rPr>
         <w:t>:</w:t>
       </w:r>
     </w:p>
+    <w:p>
+      <w:pPr>
+        <w:rPr>
+          <w:lang w:val="en-GB"/>
+        </w:rPr>
+      </w:pPr>
+    </w:p>
+    <w:p>
+      <w:pPr>
+        <w:rPr>
+          <w:lang w:val="en-GB"/>
+        </w:rPr>
+      </w:pPr>
+    </w:p>
+    <w:p>
+      <w:pPr>
+        <w:rPr>
+          <w:lang w:val="en-GB"/>
+        </w:rPr>
+      </w:pPr>
+    </w:p>
+    <w:p>
+      <w:pPr>
+        <w:rPr>
+          <w:lang w:val="en-GB"/>
+        </w:rPr>
+      </w:pPr>
+    </w:p>
+    <w:p>
+      <w:pPr>
+        <w:rPr>
+          <w:lang w:val="en-GB"/>
+        </w:rPr>
+      </w:pPr>
+    </w:p>
+    <w:tbl>
+      <w:tblPr>
+        <w:tblStyle w:val="Tablaconcuadrcula"/>
+        <w:tblW w:w="0" w:type="auto"/>
+        <w:tblLook w:val="04A0" w:firstRow="1" w:lastRow="0" w:firstColumn="1" w:lastColumn="0" w:noHBand="0" w:noVBand="1"/>
+      </w:tblPr>
+      <w:tblGrid>
+        <w:gridCol w:w="4247"/>
+        <w:gridCol w:w="4247"/>
+      </w:tblGrid>
+      <w:tr>
+        <w:tc>
+          <w:tcPr>
+            <w:tcW w:w="4247" w:type="dxa"/>
+          </w:tcPr>
+          <w:p>
+            <w:pPr>
+              <w:jc w:val="center"/>
+              <w:rPr>
+                <w:lang w:val="es-ES"/>
+              </w:rPr>
+            </w:pPr>
+            <w:r>
+              <w:t>ESP32-CAM</w:t>
+            </w:r>
+          </w:p>
+        </w:tc>
+        <w:tc>
+          <w:tcPr>
+            <w:tcW w:w="4247" w:type="dxa"/>
+          </w:tcPr>
+          <w:p>
+            <w:pPr>
+              <w:jc w:val="center"/>
+              <w:rPr>
+                <w:lang w:val="es-ES"/>
+              </w:rPr>
+            </w:pPr>
+            <w:r>
+              <w:rPr>
+                <w:lang w:val="es-ES"/>
+              </w:rPr>
+              <w:t>$1102</w:t>
+            </w:r>
+          </w:p>
+        </w:tc>
+      </w:tr>
+      <w:tr>
+        <w:tc>
+          <w:tcPr>
+            <w:tcW w:w="4247" w:type="dxa"/>
+          </w:tcPr>
+          <w:p>
+            <w:pPr>
+              <w:jc w:val="center"/>
+              <w:rPr>
+                <w:lang w:val="es-ES"/>
+              </w:rPr>
+            </w:pPr>
+            <w:r>
+              <w:t>USB TTL FT232RL</w:t>
+            </w:r>
+          </w:p>
+        </w:tc>
+        <w:tc>
+          <w:tcPr>
+            <w:tcW w:w="4247" w:type="dxa"/>
+          </w:tcPr>
+          <w:p>
+            <w:pPr>
+              <w:jc w:val="center"/>
+              <w:rPr>
+                <w:lang w:val="es-ES"/>
+              </w:rPr>
+            </w:pPr>
+            <w:r>
+              <w:rPr>
+                <w:lang w:val="es-ES"/>
+              </w:rPr>
+              <w:t>$358</w:t>
+            </w:r>
+          </w:p>
+        </w:tc>
+      </w:tr>
+      <w:tr>
+        <w:tc>
+          <w:tcPr>
+            <w:tcW w:w="4247" w:type="dxa"/>
+          </w:tcPr>
+          <w:p>
+            <w:pPr>
+              <w:rPr>
+                <w:lang w:val="es-ES"/>
+              </w:rPr>
+            </w:pPr>
+          </w:p>
+        </w:tc>
+        <w:tc>
+          <w:tcPr>
+            <w:tcW w:w="4247" w:type="dxa"/>
+          </w:tcPr>
+          <w:p>
+            <w:pPr>
+              <w:rPr>
+                <w:lang w:val="es-ES"/>
+              </w:rPr>
+            </w:pPr>
+          </w:p>
+        </w:tc>
+      </w:tr>
+      <w:tr>
+        <w:tc>
+          <w:tcPr>
+            <w:tcW w:w="4247" w:type="dxa"/>
+          </w:tcPr>
+          <w:p>
+            <w:pPr>
+              <w:rPr>
+                <w:lang w:val="es-ES"/>
+              </w:rPr>
+            </w:pPr>
+          </w:p>
+        </w:tc>
+        <w:tc>
+          <w:tcPr>
+            <w:tcW w:w="4247" w:type="dxa"/>
+          </w:tcPr>
+          <w:p>
+            <w:pPr>
+              <w:rPr>
+                <w:lang w:val="es-ES"/>
+              </w:rPr>
+            </w:pPr>
+          </w:p>
+        </w:tc>
+      </w:tr>
+      <w:tr>
+        <w:tc>
+          <w:tcPr>
+            <w:tcW w:w="4247" w:type="dxa"/>
+          </w:tcPr>
+          <w:p>
+            <w:pPr>
+              <w:rPr>
+                <w:lang w:val="es-ES"/>
+              </w:rPr>
+            </w:pPr>
+          </w:p>
+        </w:tc>
+        <w:tc>
+          <w:tcPr>
+            <w:tcW w:w="4247" w:type="dxa"/>
+          </w:tcPr>
+          <w:p>
+            <w:pPr>
+              <w:rPr>
+                <w:lang w:val="es-ES"/>
+              </w:rPr>
+            </w:pPr>
+          </w:p>
+        </w:tc>
+      </w:tr>
+      <w:tr>
+        <w:tc>
+          <w:tcPr>
+            <w:tcW w:w="4247" w:type="dxa"/>
+          </w:tcPr>
+          <w:p>
+            <w:pPr>
+              <w:rPr>
+                <w:lang w:val="es-ES"/>
+              </w:rPr>
+            </w:pPr>
+          </w:p>
+        </w:tc>
+        <w:tc>
+          <w:tcPr>
+            <w:tcW w:w="4247" w:type="dxa"/>
+          </w:tcPr>
+          <w:p>
+            <w:pPr>
+              <w:rPr>
+                <w:lang w:val="es-ES"/>
+              </w:rPr>
+            </w:pPr>
+          </w:p>
+        </w:tc>
+      </w:tr>
+      <w:tr>
+        <w:tc>
+          <w:tcPr>
+            <w:tcW w:w="4247" w:type="dxa"/>
+          </w:tcPr>
+          <w:p>
+            <w:pPr>
+              <w:rPr>
+                <w:lang w:val="es-ES"/>
+              </w:rPr>
+            </w:pPr>
+          </w:p>
+        </w:tc>
+        <w:tc>
+          <w:tcPr>
+            <w:tcW w:w="4247" w:type="dxa"/>
+          </w:tcPr>
+          <w:p>
+            <w:pPr>
+              <w:rPr>
+                <w:lang w:val="es-ES"/>
+              </w:rPr>
+            </w:pPr>
+          </w:p>
+        </w:tc>
+      </w:tr>
+      <w:tr>
+        <w:tc>
+          <w:tcPr>
+            <w:tcW w:w="4247" w:type="dxa"/>
+          </w:tcPr>
+          <w:p>
+            <w:pPr>
+              <w:rPr>
+                <w:lang w:val="es-ES"/>
+              </w:rPr>
+            </w:pPr>
+          </w:p>
+        </w:tc>
+        <w:tc>
+          <w:tcPr>
+            <w:tcW w:w="4247" w:type="dxa"/>
+          </w:tcPr>
+          <w:p>
+            <w:pPr>
+              <w:rPr>
+                <w:lang w:val="es-ES"/>
+              </w:rPr>
+            </w:pPr>
+          </w:p>
+        </w:tc>
+      </w:tr>
+    </w:tbl>
     <w:p>
       <w:pPr>
         <w:rPr>
@@ -5889,6 +5920,268 @@
 <file path=word/numbering.xml><?xml version="1.0" encoding="utf-8"?>
 <w:numbering xmlns:wpc="http://schemas.microsoft.com/office/word/2010/wordprocessingCanvas" xmlns:cx="http://schemas.microsoft.com/office/drawing/2014/chartex" xmlns:cx1="http://schemas.microsoft.com/office/drawing/2015/9/8/chartex" xmlns:cx2="http://schemas.microsoft.com/office/drawing/2015/10/21/chartex" xmlns:cx3="http://schemas.microsoft.com/office/drawing/2016/5/9/chartex" xmlns:cx4="http://schemas.microsoft.com/office/drawing/2016/5/10/chartex" xmlns:cx5="http://schemas.microsoft.com/office/drawing/2016/5/11/chartex" xmlns:cx6="http://schemas.microsoft.com/office/drawing/2016/5/12/chartex" xmlns:cx7="http://schemas.microsoft.com/office/drawing/2016/5/13/chartex" xmlns:cx8="http://schemas.microsoft.com/office/drawing/2016/5/14/chartex" xmlns:mc="http://schemas.openxmlformats.org/markup-compatibility/2006" xmlns:aink="http://schemas.microsoft.com/office/drawing/2016/ink" xmlns:am3d="http://schemas.microsoft.com/office/drawing/2017/model3d" xmlns:o="urn:schemas-microsoft-com:office:office" xmlns:oel="http://schemas.microsoft.com/office/2019/extlst" xmlns:r="http://schemas.openxmlformats.org/officeDocument/2006/relationships" xmlns:m="http://schemas.openxmlformats.org/officeDocument/2006/math" xmlns:v="urn:schemas-microsoft-com:vml" xmlns:wp14="http://schemas.microsoft.com/office/word/2010/wordprocessingDrawing" xmlns:wp="http://schemas.openxmlformats.org/drawingml/2006/wordprocessingDrawing" xmlns:w10="urn:schemas-microsoft-com:office:word" xmlns:w="http://schemas.openxmlformats.org/wordprocessingml/2006/main" xmlns:w14="http://schemas.microsoft.com/office/word/2010/wordml" xmlns:w15="http://schemas.microsoft.com/office/word/2012/wordml" xmlns:w16cex="http://schemas.microsoft.com/office/word/2018/wordml/cex" xmlns:w16cid="http://schemas.microsoft.com/office/word/2016/wordml/cid" xmlns:w16="http://schemas.microsoft.com/office/word/2018/wordml" xmlns:w16sdtdh="http://schemas.microsoft.com/office/word/2020/wordml/sdtdatahash" xmlns:w16se="http://schemas.microsoft.com/office/word/2015/wordml/symex" xmlns:wpg="http://schemas.microsoft.com/office/word/2010/wordprocessingGroup" xmlns:wpi="http://schemas.microsoft.com/office/word/2010/wordprocessingInk" xmlns:wne="http://schemas.microsoft.com/office/word/2006/wordml" xmlns:wps="http://schemas.microsoft.com/office/word/2010/wordprocessingShape" mc:Ignorable="w14 w15 w16se w16cid w16 w16cex w16sdtdh wp14">
   <w:abstractNum w:abstractNumId="0" w15:restartNumberingAfterBreak="0">
+    <w:nsid w:val="14A94C36"/>
+    <w:multiLevelType w:val="multilevel"/>
+    <w:tmpl w:val="157EF200"/>
+    <w:lvl w:ilvl="0">
+      <w:start w:val="1"/>
+      <w:numFmt w:val="bullet"/>
+      <w:lvlText w:val=""/>
+      <w:lvlJc w:val="left"/>
+      <w:pPr>
+        <w:tabs>
+          <w:tab w:val="num" w:pos="720"/>
+        </w:tabs>
+        <w:ind w:left="720" w:hanging="360"/>
+      </w:pPr>
+      <w:rPr>
+        <w:rFonts w:ascii="Symbol" w:hAnsi="Symbol" w:hint="default"/>
+        <w:sz w:val="20"/>
+      </w:rPr>
+    </w:lvl>
+    <w:lvl w:ilvl="1" w:tentative="1">
+      <w:start w:val="1"/>
+      <w:numFmt w:val="bullet"/>
+      <w:lvlText w:val="o"/>
+      <w:lvlJc w:val="left"/>
+      <w:pPr>
+        <w:tabs>
+          <w:tab w:val="num" w:pos="1440"/>
+        </w:tabs>
+        <w:ind w:left="1440" w:hanging="360"/>
+      </w:pPr>
+      <w:rPr>
+        <w:rFonts w:ascii="Courier New" w:hAnsi="Courier New" w:hint="default"/>
+        <w:sz w:val="20"/>
+      </w:rPr>
+    </w:lvl>
+    <w:lvl w:ilvl="2" w:tentative="1">
+      <w:start w:val="1"/>
+      <w:numFmt w:val="bullet"/>
+      <w:lvlText w:val=""/>
+      <w:lvlJc w:val="left"/>
+      <w:pPr>
+        <w:tabs>
+          <w:tab w:val="num" w:pos="2160"/>
+        </w:tabs>
+        <w:ind w:left="2160" w:hanging="360"/>
+      </w:pPr>
+      <w:rPr>
+        <w:rFonts w:ascii="Wingdings" w:hAnsi="Wingdings" w:hint="default"/>
+        <w:sz w:val="20"/>
+      </w:rPr>
+    </w:lvl>
+    <w:lvl w:ilvl="3" w:tentative="1">
+      <w:start w:val="1"/>
+      <w:numFmt w:val="bullet"/>
+      <w:lvlText w:val=""/>
+      <w:lvlJc w:val="left"/>
+      <w:pPr>
+        <w:tabs>
+          <w:tab w:val="num" w:pos="2880"/>
+        </w:tabs>
+        <w:ind w:left="2880" w:hanging="360"/>
+      </w:pPr>
+      <w:rPr>
+        <w:rFonts w:ascii="Wingdings" w:hAnsi="Wingdings" w:hint="default"/>
+        <w:sz w:val="20"/>
+      </w:rPr>
+    </w:lvl>
+    <w:lvl w:ilvl="4" w:tentative="1">
+      <w:start w:val="1"/>
+      <w:numFmt w:val="bullet"/>
+      <w:lvlText w:val=""/>
+      <w:lvlJc w:val="left"/>
+      <w:pPr>
+        <w:tabs>
+          <w:tab w:val="num" w:pos="3600"/>
+        </w:tabs>
+        <w:ind w:left="3600" w:hanging="360"/>
+      </w:pPr>
+      <w:rPr>
+        <w:rFonts w:ascii="Wingdings" w:hAnsi="Wingdings" w:hint="default"/>
+        <w:sz w:val="20"/>
+      </w:rPr>
+    </w:lvl>
+    <w:lvl w:ilvl="5" w:tentative="1">
+      <w:start w:val="1"/>
+      <w:numFmt w:val="bullet"/>
+      <w:lvlText w:val=""/>
+      <w:lvlJc w:val="left"/>
+      <w:pPr>
+        <w:tabs>
+          <w:tab w:val="num" w:pos="4320"/>
+        </w:tabs>
+        <w:ind w:left="4320" w:hanging="360"/>
+      </w:pPr>
+      <w:rPr>
+        <w:rFonts w:ascii="Wingdings" w:hAnsi="Wingdings" w:hint="default"/>
+        <w:sz w:val="20"/>
+      </w:rPr>
+    </w:lvl>
+    <w:lvl w:ilvl="6" w:tentative="1">
+      <w:start w:val="1"/>
+      <w:numFmt w:val="bullet"/>
+      <w:lvlText w:val=""/>
+      <w:lvlJc w:val="left"/>
+      <w:pPr>
+        <w:tabs>
+          <w:tab w:val="num" w:pos="5040"/>
+        </w:tabs>
+        <w:ind w:left="5040" w:hanging="360"/>
+      </w:pPr>
+      <w:rPr>
+        <w:rFonts w:ascii="Wingdings" w:hAnsi="Wingdings" w:hint="default"/>
+        <w:sz w:val="20"/>
+      </w:rPr>
+    </w:lvl>
+    <w:lvl w:ilvl="7" w:tentative="1">
+      <w:start w:val="1"/>
+      <w:numFmt w:val="bullet"/>
+      <w:lvlText w:val=""/>
+      <w:lvlJc w:val="left"/>
+      <w:pPr>
+        <w:tabs>
+          <w:tab w:val="num" w:pos="5760"/>
+        </w:tabs>
+        <w:ind w:left="5760" w:hanging="360"/>
+      </w:pPr>
+      <w:rPr>
+        <w:rFonts w:ascii="Wingdings" w:hAnsi="Wingdings" w:hint="default"/>
+        <w:sz w:val="20"/>
+      </w:rPr>
+    </w:lvl>
+    <w:lvl w:ilvl="8" w:tentative="1">
+      <w:start w:val="1"/>
+      <w:numFmt w:val="bullet"/>
+      <w:lvlText w:val=""/>
+      <w:lvlJc w:val="left"/>
+      <w:pPr>
+        <w:tabs>
+          <w:tab w:val="num" w:pos="6480"/>
+        </w:tabs>
+        <w:ind w:left="6480" w:hanging="360"/>
+      </w:pPr>
+      <w:rPr>
+        <w:rFonts w:ascii="Wingdings" w:hAnsi="Wingdings" w:hint="default"/>
+        <w:sz w:val="20"/>
+      </w:rPr>
+    </w:lvl>
+  </w:abstractNum>
+  <w:abstractNum w:abstractNumId="1" w15:restartNumberingAfterBreak="0">
+    <w:nsid w:val="16A62105"/>
+    <w:multiLevelType w:val="hybridMultilevel"/>
+    <w:tmpl w:val="E77407CE"/>
+    <w:lvl w:ilvl="0" w:tplc="380A0001">
+      <w:start w:val="1"/>
+      <w:numFmt w:val="bullet"/>
+      <w:lvlText w:val=""/>
+      <w:lvlJc w:val="left"/>
+      <w:pPr>
+        <w:ind w:left="720" w:hanging="360"/>
+      </w:pPr>
+      <w:rPr>
+        <w:rFonts w:ascii="Symbol" w:hAnsi="Symbol" w:hint="default"/>
+      </w:rPr>
+    </w:lvl>
+    <w:lvl w:ilvl="1" w:tplc="380A0003" w:tentative="1">
+      <w:start w:val="1"/>
+      <w:numFmt w:val="bullet"/>
+      <w:lvlText w:val="o"/>
+      <w:lvlJc w:val="left"/>
+      <w:pPr>
+        <w:ind w:left="1440" w:hanging="360"/>
+      </w:pPr>
+      <w:rPr>
+        <w:rFonts w:ascii="Courier New" w:hAnsi="Courier New" w:cs="Courier New" w:hint="default"/>
+      </w:rPr>
+    </w:lvl>
+    <w:lvl w:ilvl="2" w:tplc="380A0005" w:tentative="1">
+      <w:start w:val="1"/>
+      <w:numFmt w:val="bullet"/>
+      <w:lvlText w:val=""/>
+      <w:lvlJc w:val="left"/>
+      <w:pPr>
+        <w:ind w:left="2160" w:hanging="360"/>
+      </w:pPr>
+      <w:rPr>
+        <w:rFonts w:ascii="Wingdings" w:hAnsi="Wingdings" w:hint="default"/>
+      </w:rPr>
+    </w:lvl>
+    <w:lvl w:ilvl="3" w:tplc="380A0001" w:tentative="1">
+      <w:start w:val="1"/>
+      <w:numFmt w:val="bullet"/>
+      <w:lvlText w:val=""/>
+      <w:lvlJc w:val="left"/>
+      <w:pPr>
+        <w:ind w:left="2880" w:hanging="360"/>
+      </w:pPr>
+      <w:rPr>
+        <w:rFonts w:ascii="Symbol" w:hAnsi="Symbol" w:hint="default"/>
+      </w:rPr>
+    </w:lvl>
+    <w:lvl w:ilvl="4" w:tplc="380A0003" w:tentative="1">
+      <w:start w:val="1"/>
+      <w:numFmt w:val="bullet"/>
+      <w:lvlText w:val="o"/>
+      <w:lvlJc w:val="left"/>
+      <w:pPr>
+        <w:ind w:left="3600" w:hanging="360"/>
+      </w:pPr>
+      <w:rPr>
+        <w:rFonts w:ascii="Courier New" w:hAnsi="Courier New" w:cs="Courier New" w:hint="default"/>
+      </w:rPr>
+    </w:lvl>
+    <w:lvl w:ilvl="5" w:tplc="380A0005" w:tentative="1">
+      <w:start w:val="1"/>
+      <w:numFmt w:val="bullet"/>
+      <w:lvlText w:val=""/>
+      <w:lvlJc w:val="left"/>
+      <w:pPr>
+        <w:ind w:left="4320" w:hanging="360"/>
+      </w:pPr>
+      <w:rPr>
+        <w:rFonts w:ascii="Wingdings" w:hAnsi="Wingdings" w:hint="default"/>
+      </w:rPr>
+    </w:lvl>
+    <w:lvl w:ilvl="6" w:tplc="380A0001" w:tentative="1">
+      <w:start w:val="1"/>
+      <w:numFmt w:val="bullet"/>
+      <w:lvlText w:val=""/>
+      <w:lvlJc w:val="left"/>
+      <w:pPr>
+        <w:ind w:left="5040" w:hanging="360"/>
+      </w:pPr>
+      <w:rPr>
+        <w:rFonts w:ascii="Symbol" w:hAnsi="Symbol" w:hint="default"/>
+      </w:rPr>
+    </w:lvl>
+    <w:lvl w:ilvl="7" w:tplc="380A0003" w:tentative="1">
+      <w:start w:val="1"/>
+      <w:numFmt w:val="bullet"/>
+      <w:lvlText w:val="o"/>
+      <w:lvlJc w:val="left"/>
+      <w:pPr>
+        <w:ind w:left="5760" w:hanging="360"/>
+      </w:pPr>
+      <w:rPr>
+        <w:rFonts w:ascii="Courier New" w:hAnsi="Courier New" w:cs="Courier New" w:hint="default"/>
+      </w:rPr>
+    </w:lvl>
+    <w:lvl w:ilvl="8" w:tplc="380A0005" w:tentative="1">
+      <w:start w:val="1"/>
+      <w:numFmt w:val="bullet"/>
+      <w:lvlText w:val=""/>
+      <w:lvlJc w:val="left"/>
+      <w:pPr>
+        <w:ind w:left="6480" w:hanging="360"/>
+      </w:pPr>
+      <w:rPr>
+        <w:rFonts w:ascii="Wingdings" w:hAnsi="Wingdings" w:hint="default"/>
+      </w:rPr>
+    </w:lvl>
+  </w:abstractNum>
+  <w:abstractNum w:abstractNumId="2" w15:restartNumberingAfterBreak="0">
     <w:nsid w:val="191B5697"/>
     <w:multiLevelType w:val="hybridMultilevel"/>
     <w:tmpl w:val="3D962D64"/>
@@ -6001,7 +6294,7 @@
       </w:rPr>
     </w:lvl>
   </w:abstractNum>
-  <w:abstractNum w:abstractNumId="1" w15:restartNumberingAfterBreak="0">
+  <w:abstractNum w:abstractNumId="3" w15:restartNumberingAfterBreak="0">
     <w:nsid w:val="24446D40"/>
     <w:multiLevelType w:val="hybridMultilevel"/>
     <w:tmpl w:val="FF786120"/>
@@ -6114,7 +6407,7 @@
       </w:rPr>
     </w:lvl>
   </w:abstractNum>
-  <w:abstractNum w:abstractNumId="2" w15:restartNumberingAfterBreak="0">
+  <w:abstractNum w:abstractNumId="4" w15:restartNumberingAfterBreak="0">
     <w:nsid w:val="336A3645"/>
     <w:multiLevelType w:val="hybridMultilevel"/>
     <w:tmpl w:val="448E7710"/>
@@ -6227,7 +6520,120 @@
       </w:rPr>
     </w:lvl>
   </w:abstractNum>
-  <w:abstractNum w:abstractNumId="3" w15:restartNumberingAfterBreak="0">
+  <w:abstractNum w:abstractNumId="5" w15:restartNumberingAfterBreak="0">
+    <w:nsid w:val="463528CB"/>
+    <w:multiLevelType w:val="hybridMultilevel"/>
+    <w:tmpl w:val="7CF0850E"/>
+    <w:lvl w:ilvl="0" w:tplc="380A0001">
+      <w:start w:val="1"/>
+      <w:numFmt w:val="bullet"/>
+      <w:lvlText w:val=""/>
+      <w:lvlJc w:val="left"/>
+      <w:pPr>
+        <w:ind w:left="720" w:hanging="360"/>
+      </w:pPr>
+      <w:rPr>
+        <w:rFonts w:ascii="Symbol" w:hAnsi="Symbol" w:hint="default"/>
+      </w:rPr>
+    </w:lvl>
+    <w:lvl w:ilvl="1" w:tplc="380A0003" w:tentative="1">
+      <w:start w:val="1"/>
+      <w:numFmt w:val="bullet"/>
+      <w:lvlText w:val="o"/>
+      <w:lvlJc w:val="left"/>
+      <w:pPr>
+        <w:ind w:left="1440" w:hanging="360"/>
+      </w:pPr>
+      <w:rPr>
+        <w:rFonts w:ascii="Courier New" w:hAnsi="Courier New" w:cs="Courier New" w:hint="default"/>
+      </w:rPr>
+    </w:lvl>
+    <w:lvl w:ilvl="2" w:tplc="380A0005" w:tentative="1">
+      <w:start w:val="1"/>
+      <w:numFmt w:val="bullet"/>
+      <w:lvlText w:val=""/>
+      <w:lvlJc w:val="left"/>
+      <w:pPr>
+        <w:ind w:left="2160" w:hanging="360"/>
+      </w:pPr>
+      <w:rPr>
+        <w:rFonts w:ascii="Wingdings" w:hAnsi="Wingdings" w:hint="default"/>
+      </w:rPr>
+    </w:lvl>
+    <w:lvl w:ilvl="3" w:tplc="380A0001" w:tentative="1">
+      <w:start w:val="1"/>
+      <w:numFmt w:val="bullet"/>
+      <w:lvlText w:val=""/>
+      <w:lvlJc w:val="left"/>
+      <w:pPr>
+        <w:ind w:left="2880" w:hanging="360"/>
+      </w:pPr>
+      <w:rPr>
+        <w:rFonts w:ascii="Symbol" w:hAnsi="Symbol" w:hint="default"/>
+      </w:rPr>
+    </w:lvl>
+    <w:lvl w:ilvl="4" w:tplc="380A0003" w:tentative="1">
+      <w:start w:val="1"/>
+      <w:numFmt w:val="bullet"/>
+      <w:lvlText w:val="o"/>
+      <w:lvlJc w:val="left"/>
+      <w:pPr>
+        <w:ind w:left="3600" w:hanging="360"/>
+      </w:pPr>
+      <w:rPr>
+        <w:rFonts w:ascii="Courier New" w:hAnsi="Courier New" w:cs="Courier New" w:hint="default"/>
+      </w:rPr>
+    </w:lvl>
+    <w:lvl w:ilvl="5" w:tplc="380A0005" w:tentative="1">
+      <w:start w:val="1"/>
+      <w:numFmt w:val="bullet"/>
+      <w:lvlText w:val=""/>
+      <w:lvlJc w:val="left"/>
+      <w:pPr>
+        <w:ind w:left="4320" w:hanging="360"/>
+      </w:pPr>
+      <w:rPr>
+        <w:rFonts w:ascii="Wingdings" w:hAnsi="Wingdings" w:hint="default"/>
+      </w:rPr>
+    </w:lvl>
+    <w:lvl w:ilvl="6" w:tplc="380A0001" w:tentative="1">
+      <w:start w:val="1"/>
+      <w:numFmt w:val="bullet"/>
+      <w:lvlText w:val=""/>
+      <w:lvlJc w:val="left"/>
+      <w:pPr>
+        <w:ind w:left="5040" w:hanging="360"/>
+      </w:pPr>
+      <w:rPr>
+        <w:rFonts w:ascii="Symbol" w:hAnsi="Symbol" w:hint="default"/>
+      </w:rPr>
+    </w:lvl>
+    <w:lvl w:ilvl="7" w:tplc="380A0003" w:tentative="1">
+      <w:start w:val="1"/>
+      <w:numFmt w:val="bullet"/>
+      <w:lvlText w:val="o"/>
+      <w:lvlJc w:val="left"/>
+      <w:pPr>
+        <w:ind w:left="5760" w:hanging="360"/>
+      </w:pPr>
+      <w:rPr>
+        <w:rFonts w:ascii="Courier New" w:hAnsi="Courier New" w:cs="Courier New" w:hint="default"/>
+      </w:rPr>
+    </w:lvl>
+    <w:lvl w:ilvl="8" w:tplc="380A0005" w:tentative="1">
+      <w:start w:val="1"/>
+      <w:numFmt w:val="bullet"/>
+      <w:lvlText w:val=""/>
+      <w:lvlJc w:val="left"/>
+      <w:pPr>
+        <w:ind w:left="6480" w:hanging="360"/>
+      </w:pPr>
+      <w:rPr>
+        <w:rFonts w:ascii="Wingdings" w:hAnsi="Wingdings" w:hint="default"/>
+      </w:rPr>
+    </w:lvl>
+  </w:abstractNum>
+  <w:abstractNum w:abstractNumId="6" w15:restartNumberingAfterBreak="0">
     <w:nsid w:val="489534D9"/>
     <w:multiLevelType w:val="hybridMultilevel"/>
     <w:tmpl w:val="46FA54F4"/>
@@ -6340,7 +6746,7 @@
       </w:rPr>
     </w:lvl>
   </w:abstractNum>
-  <w:abstractNum w:abstractNumId="4" w15:restartNumberingAfterBreak="0">
+  <w:abstractNum w:abstractNumId="7" w15:restartNumberingAfterBreak="0">
     <w:nsid w:val="4D211E0A"/>
     <w:multiLevelType w:val="hybridMultilevel"/>
     <w:tmpl w:val="3F70046A"/>
@@ -6453,7 +6859,7 @@
       </w:rPr>
     </w:lvl>
   </w:abstractNum>
-  <w:abstractNum w:abstractNumId="5" w15:restartNumberingAfterBreak="0">
+  <w:abstractNum w:abstractNumId="8" w15:restartNumberingAfterBreak="0">
     <w:nsid w:val="553A6C8A"/>
     <w:multiLevelType w:val="hybridMultilevel"/>
     <w:tmpl w:val="89EA68E8"/>
@@ -6566,7 +6972,7 @@
       </w:rPr>
     </w:lvl>
   </w:abstractNum>
-  <w:abstractNum w:abstractNumId="6" w15:restartNumberingAfterBreak="0">
+  <w:abstractNum w:abstractNumId="9" w15:restartNumberingAfterBreak="0">
     <w:nsid w:val="582E16CF"/>
     <w:multiLevelType w:val="hybridMultilevel"/>
     <w:tmpl w:val="621C5348"/>
@@ -6679,7 +7085,7 @@
       </w:rPr>
     </w:lvl>
   </w:abstractNum>
-  <w:abstractNum w:abstractNumId="7" w15:restartNumberingAfterBreak="0">
+  <w:abstractNum w:abstractNumId="10" w15:restartNumberingAfterBreak="0">
     <w:nsid w:val="5A9B483B"/>
     <w:multiLevelType w:val="hybridMultilevel"/>
     <w:tmpl w:val="7990F64E"/>
@@ -6792,7 +7198,120 @@
       </w:rPr>
     </w:lvl>
   </w:abstractNum>
-  <w:abstractNum w:abstractNumId="8" w15:restartNumberingAfterBreak="0">
+  <w:abstractNum w:abstractNumId="11" w15:restartNumberingAfterBreak="0">
+    <w:nsid w:val="70635D46"/>
+    <w:multiLevelType w:val="hybridMultilevel"/>
+    <w:tmpl w:val="FECA430A"/>
+    <w:lvl w:ilvl="0" w:tplc="380A0001">
+      <w:start w:val="1"/>
+      <w:numFmt w:val="bullet"/>
+      <w:lvlText w:val=""/>
+      <w:lvlJc w:val="left"/>
+      <w:pPr>
+        <w:ind w:left="720" w:hanging="360"/>
+      </w:pPr>
+      <w:rPr>
+        <w:rFonts w:ascii="Symbol" w:hAnsi="Symbol" w:hint="default"/>
+      </w:rPr>
+    </w:lvl>
+    <w:lvl w:ilvl="1" w:tplc="380A0003" w:tentative="1">
+      <w:start w:val="1"/>
+      <w:numFmt w:val="bullet"/>
+      <w:lvlText w:val="o"/>
+      <w:lvlJc w:val="left"/>
+      <w:pPr>
+        <w:ind w:left="1440" w:hanging="360"/>
+      </w:pPr>
+      <w:rPr>
+        <w:rFonts w:ascii="Courier New" w:hAnsi="Courier New" w:cs="Courier New" w:hint="default"/>
+      </w:rPr>
+    </w:lvl>
+    <w:lvl w:ilvl="2" w:tplc="380A0005" w:tentative="1">
+      <w:start w:val="1"/>
+      <w:numFmt w:val="bullet"/>
+      <w:lvlText w:val=""/>
+      <w:lvlJc w:val="left"/>
+      <w:pPr>
+        <w:ind w:left="2160" w:hanging="360"/>
+      </w:pPr>
+      <w:rPr>
+        <w:rFonts w:ascii="Wingdings" w:hAnsi="Wingdings" w:hint="default"/>
+      </w:rPr>
+    </w:lvl>
+    <w:lvl w:ilvl="3" w:tplc="380A0001" w:tentative="1">
+      <w:start w:val="1"/>
+      <w:numFmt w:val="bullet"/>
+      <w:lvlText w:val=""/>
+      <w:lvlJc w:val="left"/>
+      <w:pPr>
+        <w:ind w:left="2880" w:hanging="360"/>
+      </w:pPr>
+      <w:rPr>
+        <w:rFonts w:ascii="Symbol" w:hAnsi="Symbol" w:hint="default"/>
+      </w:rPr>
+    </w:lvl>
+    <w:lvl w:ilvl="4" w:tplc="380A0003" w:tentative="1">
+      <w:start w:val="1"/>
+      <w:numFmt w:val="bullet"/>
+      <w:lvlText w:val="o"/>
+      <w:lvlJc w:val="left"/>
+      <w:pPr>
+        <w:ind w:left="3600" w:hanging="360"/>
+      </w:pPr>
+      <w:rPr>
+        <w:rFonts w:ascii="Courier New" w:hAnsi="Courier New" w:cs="Courier New" w:hint="default"/>
+      </w:rPr>
+    </w:lvl>
+    <w:lvl w:ilvl="5" w:tplc="380A0005" w:tentative="1">
+      <w:start w:val="1"/>
+      <w:numFmt w:val="bullet"/>
+      <w:lvlText w:val=""/>
+      <w:lvlJc w:val="left"/>
+      <w:pPr>
+        <w:ind w:left="4320" w:hanging="360"/>
+      </w:pPr>
+      <w:rPr>
+        <w:rFonts w:ascii="Wingdings" w:hAnsi="Wingdings" w:hint="default"/>
+      </w:rPr>
+    </w:lvl>
+    <w:lvl w:ilvl="6" w:tplc="380A0001" w:tentative="1">
+      <w:start w:val="1"/>
+      <w:numFmt w:val="bullet"/>
+      <w:lvlText w:val=""/>
+      <w:lvlJc w:val="left"/>
+      <w:pPr>
+        <w:ind w:left="5040" w:hanging="360"/>
+      </w:pPr>
+      <w:rPr>
+        <w:rFonts w:ascii="Symbol" w:hAnsi="Symbol" w:hint="default"/>
+      </w:rPr>
+    </w:lvl>
+    <w:lvl w:ilvl="7" w:tplc="380A0003" w:tentative="1">
+      <w:start w:val="1"/>
+      <w:numFmt w:val="bullet"/>
+      <w:lvlText w:val="o"/>
+      <w:lvlJc w:val="left"/>
+      <w:pPr>
+        <w:ind w:left="5760" w:hanging="360"/>
+      </w:pPr>
+      <w:rPr>
+        <w:rFonts w:ascii="Courier New" w:hAnsi="Courier New" w:cs="Courier New" w:hint="default"/>
+      </w:rPr>
+    </w:lvl>
+    <w:lvl w:ilvl="8" w:tplc="380A0005" w:tentative="1">
+      <w:start w:val="1"/>
+      <w:numFmt w:val="bullet"/>
+      <w:lvlText w:val=""/>
+      <w:lvlJc w:val="left"/>
+      <w:pPr>
+        <w:ind w:left="6480" w:hanging="360"/>
+      </w:pPr>
+      <w:rPr>
+        <w:rFonts w:ascii="Wingdings" w:hAnsi="Wingdings" w:hint="default"/>
+      </w:rPr>
+    </w:lvl>
+  </w:abstractNum>
+  <w:abstractNum w:abstractNumId="12" w15:restartNumberingAfterBreak="0">
     <w:nsid w:val="734F7248"/>
     <w:multiLevelType w:val="hybridMultilevel"/>
     <w:tmpl w:val="FE56B562"/>
@@ -6905,7 +7424,7 @@
       </w:rPr>
     </w:lvl>
   </w:abstractNum>
-  <w:abstractNum w:abstractNumId="9" w15:restartNumberingAfterBreak="0">
+  <w:abstractNum w:abstractNumId="13" w15:restartNumberingAfterBreak="0">
     <w:nsid w:val="76F600C1"/>
     <w:multiLevelType w:val="hybridMultilevel"/>
     <w:tmpl w:val="4746CAD8"/>
@@ -7019,34 +7538,46 @@
     </w:lvl>
   </w:abstractNum>
   <w:num w:numId="1" w16cid:durableId="760222125">
+    <w:abstractNumId w:val="7"/>
+  </w:num>
+  <w:num w:numId="2" w16cid:durableId="1762750476">
+    <w:abstractNumId w:val="6"/>
+  </w:num>
+  <w:num w:numId="3" w16cid:durableId="1245993535">
+    <w:abstractNumId w:val="12"/>
+  </w:num>
+  <w:num w:numId="4" w16cid:durableId="2083868664">
+    <w:abstractNumId w:val="2"/>
+  </w:num>
+  <w:num w:numId="5" w16cid:durableId="1138573548">
+    <w:abstractNumId w:val="8"/>
+  </w:num>
+  <w:num w:numId="6" w16cid:durableId="41684229">
+    <w:abstractNumId w:val="3"/>
+  </w:num>
+  <w:num w:numId="7" w16cid:durableId="966816083">
+    <w:abstractNumId w:val="9"/>
+  </w:num>
+  <w:num w:numId="8" w16cid:durableId="1911235507">
     <w:abstractNumId w:val="4"/>
   </w:num>
-  <w:num w:numId="2" w16cid:durableId="1762750476">
-    <w:abstractNumId w:val="3"/>
+  <w:num w:numId="9" w16cid:durableId="442379559">
+    <w:abstractNumId w:val="13"/>
   </w:num>
-  <w:num w:numId="3" w16cid:durableId="1245993535">
-    <w:abstractNumId w:val="8"/>
+  <w:num w:numId="10" w16cid:durableId="584413100">
+    <w:abstractNumId w:val="10"/>
   </w:num>
-  <w:num w:numId="4" w16cid:durableId="2083868664">
+  <w:num w:numId="11" w16cid:durableId="1820417874">
+    <w:abstractNumId w:val="1"/>
+  </w:num>
+  <w:num w:numId="12" w16cid:durableId="311100003">
+    <w:abstractNumId w:val="5"/>
+  </w:num>
+  <w:num w:numId="13" w16cid:durableId="772483572">
     <w:abstractNumId w:val="0"/>
   </w:num>
-  <w:num w:numId="5" w16cid:durableId="1138573548">
-    <w:abstractNumId w:val="5"/>
-  </w:num>
-  <w:num w:numId="6" w16cid:durableId="41684229">
-    <w:abstractNumId w:val="1"/>
-  </w:num>
-  <w:num w:numId="7" w16cid:durableId="966816083">
-    <w:abstractNumId w:val="6"/>
-  </w:num>
-  <w:num w:numId="8" w16cid:durableId="1911235507">
-    <w:abstractNumId w:val="2"/>
-  </w:num>
-  <w:num w:numId="9" w16cid:durableId="442379559">
-    <w:abstractNumId w:val="9"/>
-  </w:num>
-  <w:num w:numId="10" w16cid:durableId="584413100">
-    <w:abstractNumId w:val="7"/>
+  <w:num w:numId="14" w16cid:durableId="1888182521">
+    <w:abstractNumId w:val="11"/>
   </w:num>
 </w:numbering>
 </file>
@@ -7809,6 +8340,25 @@
       <w:contextualSpacing/>
     </w:pPr>
   </w:style>
+  <w:style w:type="table" w:styleId="Tablaconcuadrcula">
+    <w:name w:val="Table Grid"/>
+    <w:basedOn w:val="Tablanormal"/>
+    <w:uiPriority w:val="39"/>
+    <w:rsid w:val="00F16C4E"/>
+    <w:pPr>
+      <w:spacing w:after="0" w:line="240" w:lineRule="auto"/>
+    </w:pPr>
+    <w:tblPr>
+      <w:tblBorders>
+        <w:top w:val="single" w:sz="4" w:space="0" w:color="auto"/>
+        <w:left w:val="single" w:sz="4" w:space="0" w:color="auto"/>
+        <w:bottom w:val="single" w:sz="4" w:space="0" w:color="auto"/>
+        <w:right w:val="single" w:sz="4" w:space="0" w:color="auto"/>
+        <w:insideH w:val="single" w:sz="4" w:space="0" w:color="auto"/>
+        <w:insideV w:val="single" w:sz="4" w:space="0" w:color="auto"/>
+      </w:tblBorders>
+    </w:tblPr>
+  </w:style>
 </w:styles>
 </file>
 

</xml_diff>